<commit_message>
se reliaza el análisis de las graficas de burndown en github
se realizó el analisis de las graficas de los sprints 1, 2 y 3
</commit_message>
<xml_diff>
--- a/Edugame/FORMATOS/Sprint 1.docx
+++ b/Edugame/FORMATOS/Sprint 1.docx
@@ -1,6 +1,6 @@
 
 <file path=word/document.xml><?xml version="1.0" encoding="utf-8"?>
-<w:document xmlns:wpc="http://schemas.microsoft.com/office/word/2010/wordprocessingCanvas" xmlns:cx="http://schemas.microsoft.com/office/drawing/2014/chartex" xmlns:cx1="http://schemas.microsoft.com/office/drawing/2015/9/8/chartex" xmlns:cx2="http://schemas.microsoft.com/office/drawing/2015/10/21/chartex" xmlns:cx3="http://schemas.microsoft.com/office/drawing/2016/5/9/chartex" xmlns:cx4="http://schemas.microsoft.com/office/drawing/2016/5/10/chartex" xmlns:cx5="http://schemas.microsoft.com/office/drawing/2016/5/11/chartex" xmlns:cx6="http://schemas.microsoft.com/office/drawing/2016/5/12/chartex" xmlns:cx7="http://schemas.microsoft.com/office/drawing/2016/5/13/chartex" xmlns:cx8="http://schemas.microsoft.com/office/drawing/2016/5/14/chartex" xmlns:mc="http://schemas.openxmlformats.org/markup-compatibility/2006" xmlns:aink="http://schemas.microsoft.com/office/drawing/2016/ink" xmlns:am3d="http://schemas.microsoft.com/office/drawing/2017/model3d" xmlns:o="urn:schemas-microsoft-com:office:office" xmlns:r="http://schemas.openxmlformats.org/officeDocument/2006/relationships" xmlns:m="http://schemas.openxmlformats.org/officeDocument/2006/math" xmlns:v="urn:schemas-microsoft-com:vml" xmlns:wp14="http://schemas.microsoft.com/office/word/2010/wordprocessingDrawing" xmlns:wp="http://schemas.openxmlformats.org/drawingml/2006/wordprocessingDrawing" xmlns:w10="urn:schemas-microsoft-com:office:word" xmlns:w="http://schemas.openxmlformats.org/wordprocessingml/2006/main" xmlns:w14="http://schemas.microsoft.com/office/word/2010/wordml" xmlns:w15="http://schemas.microsoft.com/office/word/2012/wordml" xmlns:w16cid="http://schemas.microsoft.com/office/word/2016/wordml/cid" xmlns:w16se="http://schemas.microsoft.com/office/word/2015/wordml/symex" xmlns:wpg="http://schemas.microsoft.com/office/word/2010/wordprocessingGroup" xmlns:wpi="http://schemas.microsoft.com/office/word/2010/wordprocessingInk" xmlns:wne="http://schemas.microsoft.com/office/word/2006/wordml" xmlns:wps="http://schemas.microsoft.com/office/word/2010/wordprocessingShape" mc:Ignorable="w14 w15 w16se w16cid wp14">
+<w:document xmlns:ve="http://schemas.openxmlformats.org/markup-compatibility/2006" xmlns:o="urn:schemas-microsoft-com:office:office" xmlns:r="http://schemas.openxmlformats.org/officeDocument/2006/relationships" xmlns:m="http://schemas.openxmlformats.org/officeDocument/2006/math" xmlns:v="urn:schemas-microsoft-com:vml" xmlns:wp="http://schemas.openxmlformats.org/drawingml/2006/wordprocessingDrawing" xmlns:w10="urn:schemas-microsoft-com:office:word" xmlns:w="http://schemas.openxmlformats.org/wordprocessingml/2006/main" xmlns:wne="http://schemas.microsoft.com/office/word/2006/wordml">
   <w:body>
     <w:p>
       <w:pPr>
@@ -117,9 +117,10 @@
       <w:r>
         <w:rPr>
           <w:noProof/>
+          <w:lang w:val="es-CO"/>
         </w:rPr>
         <w:drawing>
-          <wp:anchor distT="0" distB="0" distL="114300" distR="114300" simplePos="0" relativeHeight="251659264" behindDoc="0" locked="0" layoutInCell="1" allowOverlap="1" wp14:anchorId="62669CF8" wp14:editId="15A0B3D5">
+          <wp:anchor distT="0" distB="0" distL="114300" distR="114300" simplePos="0" relativeHeight="251659264" behindDoc="0" locked="0" layoutInCell="1" allowOverlap="1">
             <wp:simplePos x="0" y="0"/>
             <wp:positionH relativeFrom="margin">
               <wp:posOffset>114300</wp:posOffset>
@@ -142,10 +143,10 @@
                     <pic:cNvPicPr/>
                   </pic:nvPicPr>
                   <pic:blipFill>
-                    <a:blip r:embed="rId6">
+                    <a:blip r:embed="rId6" cstate="print">
                       <a:extLst>
                         <a:ext uri="{28A0092B-C50C-407E-A947-70E740481C1C}">
-                          <a14:useLocalDpi xmlns:a14="http://schemas.microsoft.com/office/drawing/2010/main" val="0"/>
+                          <a14:useLocalDpi xmlns:a14="http://schemas.microsoft.com/office/drawing/2010/main" xmlns:wps="http://schemas.microsoft.com/office/word/2010/wordprocessingShape" xmlns:wpi="http://schemas.microsoft.com/office/word/2010/wordprocessingInk" xmlns:wpg="http://schemas.microsoft.com/office/word/2010/wordprocessingGroup" xmlns:w16se="http://schemas.microsoft.com/office/word/2015/wordml/symex" xmlns:w16cid="http://schemas.microsoft.com/office/word/2016/wordml/cid" xmlns:w15="http://schemas.microsoft.com/office/word/2012/wordml" xmlns:w14="http://schemas.microsoft.com/office/word/2010/wordml" xmlns:w="http://schemas.openxmlformats.org/wordprocessingml/2006/main" xmlns:w10="urn:schemas-microsoft-com:office:word" xmlns:wp14="http://schemas.microsoft.com/office/word/2010/wordprocessingDrawing" xmlns:v="urn:schemas-microsoft-com:vml" xmlns:o="urn:schemas-microsoft-com:office:office" xmlns:am3d="http://schemas.microsoft.com/office/drawing/2017/model3d" xmlns:aink="http://schemas.microsoft.com/office/drawing/2016/ink" xmlns:mc="http://schemas.openxmlformats.org/markup-compatibility/2006" xmlns:cx8="http://schemas.microsoft.com/office/drawing/2016/5/14/chartex" xmlns:cx7="http://schemas.microsoft.com/office/drawing/2016/5/13/chartex" xmlns:cx6="http://schemas.microsoft.com/office/drawing/2016/5/12/chartex" xmlns:cx5="http://schemas.microsoft.com/office/drawing/2016/5/11/chartex" xmlns:cx4="http://schemas.microsoft.com/office/drawing/2016/5/10/chartex" xmlns:cx3="http://schemas.microsoft.com/office/drawing/2016/5/9/chartex" xmlns:cx2="http://schemas.microsoft.com/office/drawing/2015/10/21/chartex" xmlns:cx1="http://schemas.microsoft.com/office/drawing/2015/9/8/chartex" xmlns:cx="http://schemas.microsoft.com/office/drawing/2014/chartex" xmlns:wpc="http://schemas.microsoft.com/office/word/2010/wordprocessingCanvas" xmlns="" val="0"/>
                         </a:ext>
                       </a:extLst>
                     </a:blip>
@@ -481,7 +482,7 @@
           <w:color w:val="000000"/>
           <w:sz w:val="22"/>
           <w:szCs w:val="22"/>
-          <w:lang w:val="es" w:eastAsia="es-CO"/>
+          <w:lang w:eastAsia="es-CO"/>
         </w:rPr>
         <w:id w:val="-223377016"/>
         <w:docPartObj>
@@ -499,7 +500,7 @@
       <w:sdtContent>
         <w:p>
           <w:pPr>
-            <w:pStyle w:val="TOCHeading"/>
+            <w:pStyle w:val="TtulodeTDC"/>
             <w:rPr>
               <w:b/>
               <w:color w:val="auto"/>
@@ -515,7 +516,7 @@
         </w:p>
         <w:p>
           <w:pPr>
-            <w:pStyle w:val="TOC1"/>
+            <w:pStyle w:val="TDC1"/>
             <w:rPr>
               <w:rFonts w:asciiTheme="minorHAnsi" w:eastAsiaTheme="minorEastAsia" w:hAnsiTheme="minorHAnsi" w:cstheme="minorBidi"/>
               <w:noProof/>
@@ -535,7 +536,7 @@
         </w:p>
         <w:p>
           <w:pPr>
-            <w:pStyle w:val="TOC1"/>
+            <w:pStyle w:val="TDC1"/>
             <w:tabs>
               <w:tab w:val="left" w:pos="440"/>
             </w:tabs>
@@ -549,7 +550,7 @@
           <w:hyperlink w:anchor="_Toc497073661" w:history="1">
             <w:r>
               <w:rPr>
-                <w:rStyle w:val="Hyperlink"/>
+                <w:rStyle w:val="Hipervnculo"/>
                 <w:rFonts w:asciiTheme="majorHAnsi" w:eastAsiaTheme="majorEastAsia" w:hAnsiTheme="majorHAnsi" w:cstheme="majorBidi"/>
                 <w:noProof/>
                 <w:lang w:val="es-CO" w:eastAsia="en-US"/>
@@ -567,7 +568,7 @@
             </w:r>
             <w:r>
               <w:rPr>
-                <w:rStyle w:val="Hyperlink"/>
+                <w:rStyle w:val="Hipervnculo"/>
                 <w:rFonts w:asciiTheme="majorHAnsi" w:eastAsiaTheme="majorEastAsia" w:hAnsiTheme="majorHAnsi" w:cstheme="majorBidi"/>
                 <w:noProof/>
                 <w:lang w:val="es-CO" w:eastAsia="en-US"/>
@@ -626,7 +627,7 @@
         </w:p>
         <w:p>
           <w:pPr>
-            <w:pStyle w:val="TOC1"/>
+            <w:pStyle w:val="TDC1"/>
             <w:tabs>
               <w:tab w:val="left" w:pos="440"/>
             </w:tabs>
@@ -640,7 +641,7 @@
           <w:hyperlink w:anchor="_Toc497073662" w:history="1">
             <w:r>
               <w:rPr>
-                <w:rStyle w:val="Hyperlink"/>
+                <w:rStyle w:val="Hipervnculo"/>
                 <w:rFonts w:asciiTheme="majorHAnsi" w:eastAsiaTheme="majorEastAsia" w:hAnsiTheme="majorHAnsi" w:cstheme="majorBidi"/>
                 <w:noProof/>
                 <w:lang w:val="es-CO" w:eastAsia="en-US"/>
@@ -658,7 +659,7 @@
             </w:r>
             <w:r>
               <w:rPr>
-                <w:rStyle w:val="Hyperlink"/>
+                <w:rStyle w:val="Hipervnculo"/>
                 <w:rFonts w:asciiTheme="majorHAnsi" w:eastAsiaTheme="majorEastAsia" w:hAnsiTheme="majorHAnsi" w:cstheme="majorBidi"/>
                 <w:noProof/>
                 <w:lang w:val="es-CO" w:eastAsia="en-US"/>
@@ -717,7 +718,7 @@
         </w:p>
         <w:p>
           <w:pPr>
-            <w:pStyle w:val="TOC1"/>
+            <w:pStyle w:val="TDC1"/>
             <w:tabs>
               <w:tab w:val="left" w:pos="660"/>
             </w:tabs>
@@ -731,7 +732,7 @@
           <w:hyperlink w:anchor="_Toc497073663" w:history="1">
             <w:r>
               <w:rPr>
-                <w:rStyle w:val="Hyperlink"/>
+                <w:rStyle w:val="Hipervnculo"/>
                 <w:rFonts w:asciiTheme="majorHAnsi" w:eastAsiaTheme="majorEastAsia" w:hAnsiTheme="majorHAnsi" w:cstheme="majorBidi"/>
                 <w:noProof/>
                 <w:lang w:val="es-CO" w:eastAsia="en-US"/>
@@ -749,7 +750,7 @@
             </w:r>
             <w:r>
               <w:rPr>
-                <w:rStyle w:val="Hyperlink"/>
+                <w:rStyle w:val="Hipervnculo"/>
                 <w:rFonts w:asciiTheme="majorHAnsi" w:eastAsiaTheme="majorEastAsia" w:hAnsiTheme="majorHAnsi" w:cstheme="majorBidi"/>
                 <w:noProof/>
                 <w:lang w:val="es-CO" w:eastAsia="en-US"/>
@@ -808,7 +809,7 @@
         </w:p>
         <w:p>
           <w:pPr>
-            <w:pStyle w:val="TOC1"/>
+            <w:pStyle w:val="TDC1"/>
             <w:tabs>
               <w:tab w:val="left" w:pos="660"/>
             </w:tabs>
@@ -822,7 +823,7 @@
           <w:hyperlink w:anchor="_Toc497073664" w:history="1">
             <w:r>
               <w:rPr>
-                <w:rStyle w:val="Hyperlink"/>
+                <w:rStyle w:val="Hipervnculo"/>
                 <w:rFonts w:asciiTheme="majorHAnsi" w:eastAsiaTheme="majorEastAsia" w:hAnsiTheme="majorHAnsi" w:cstheme="majorBidi"/>
                 <w:noProof/>
                 <w:lang w:val="es-CO" w:eastAsia="en-US"/>
@@ -840,7 +841,7 @@
             </w:r>
             <w:r>
               <w:rPr>
-                <w:rStyle w:val="Hyperlink"/>
+                <w:rStyle w:val="Hipervnculo"/>
                 <w:rFonts w:asciiTheme="majorHAnsi" w:eastAsiaTheme="majorEastAsia" w:hAnsiTheme="majorHAnsi" w:cstheme="majorBidi"/>
                 <w:noProof/>
                 <w:lang w:val="es-CO" w:eastAsia="en-US"/>
@@ -899,7 +900,7 @@
         </w:p>
         <w:p>
           <w:pPr>
-            <w:pStyle w:val="TOC1"/>
+            <w:pStyle w:val="TDC1"/>
             <w:tabs>
               <w:tab w:val="left" w:pos="660"/>
             </w:tabs>
@@ -913,7 +914,7 @@
           <w:hyperlink w:anchor="_Toc497073665" w:history="1">
             <w:r>
               <w:rPr>
-                <w:rStyle w:val="Hyperlink"/>
+                <w:rStyle w:val="Hipervnculo"/>
                 <w:rFonts w:asciiTheme="majorHAnsi" w:eastAsiaTheme="majorEastAsia" w:hAnsiTheme="majorHAnsi" w:cstheme="majorBidi"/>
                 <w:noProof/>
                 <w:lang w:val="es-CO" w:eastAsia="en-US"/>
@@ -931,7 +932,7 @@
             </w:r>
             <w:r>
               <w:rPr>
-                <w:rStyle w:val="Hyperlink"/>
+                <w:rStyle w:val="Hipervnculo"/>
                 <w:rFonts w:asciiTheme="majorHAnsi" w:eastAsiaTheme="majorEastAsia" w:hAnsiTheme="majorHAnsi" w:cstheme="majorBidi"/>
                 <w:noProof/>
                 <w:lang w:val="es-CO" w:eastAsia="en-US"/>
@@ -990,7 +991,7 @@
         </w:p>
         <w:p>
           <w:pPr>
-            <w:pStyle w:val="TOC1"/>
+            <w:pStyle w:val="TDC1"/>
             <w:tabs>
               <w:tab w:val="left" w:pos="660"/>
             </w:tabs>
@@ -1004,7 +1005,7 @@
           <w:hyperlink w:anchor="_Toc497073666" w:history="1">
             <w:r>
               <w:rPr>
-                <w:rStyle w:val="Hyperlink"/>
+                <w:rStyle w:val="Hipervnculo"/>
                 <w:rFonts w:asciiTheme="majorHAnsi" w:eastAsiaTheme="majorEastAsia" w:hAnsiTheme="majorHAnsi" w:cstheme="majorBidi"/>
                 <w:noProof/>
                 <w:lang w:val="es-CO" w:eastAsia="en-US"/>
@@ -1022,7 +1023,7 @@
             </w:r>
             <w:r>
               <w:rPr>
-                <w:rStyle w:val="Hyperlink"/>
+                <w:rStyle w:val="Hipervnculo"/>
                 <w:rFonts w:asciiTheme="majorHAnsi" w:eastAsiaTheme="majorEastAsia" w:hAnsiTheme="majorHAnsi" w:cstheme="majorBidi"/>
                 <w:noProof/>
                 <w:lang w:val="es-CO" w:eastAsia="en-US"/>
@@ -1081,7 +1082,7 @@
         </w:p>
         <w:p>
           <w:pPr>
-            <w:pStyle w:val="TOC1"/>
+            <w:pStyle w:val="TDC1"/>
             <w:tabs>
               <w:tab w:val="left" w:pos="660"/>
             </w:tabs>
@@ -1095,7 +1096,7 @@
           <w:hyperlink w:anchor="_Toc497073667" w:history="1">
             <w:r>
               <w:rPr>
-                <w:rStyle w:val="Hyperlink"/>
+                <w:rStyle w:val="Hipervnculo"/>
                 <w:rFonts w:asciiTheme="majorHAnsi" w:eastAsiaTheme="majorEastAsia" w:hAnsiTheme="majorHAnsi" w:cstheme="majorBidi"/>
                 <w:noProof/>
                 <w:lang w:val="es-CO" w:eastAsia="en-US"/>
@@ -1113,7 +1114,7 @@
             </w:r>
             <w:r>
               <w:rPr>
-                <w:rStyle w:val="Hyperlink"/>
+                <w:rStyle w:val="Hipervnculo"/>
                 <w:rFonts w:asciiTheme="majorHAnsi" w:eastAsiaTheme="majorEastAsia" w:hAnsiTheme="majorHAnsi" w:cstheme="majorBidi"/>
                 <w:noProof/>
                 <w:lang w:val="es-CO" w:eastAsia="en-US"/>
@@ -1172,7 +1173,7 @@
         </w:p>
         <w:p>
           <w:pPr>
-            <w:pStyle w:val="TOC1"/>
+            <w:pStyle w:val="TDC1"/>
             <w:tabs>
               <w:tab w:val="left" w:pos="660"/>
             </w:tabs>
@@ -1186,7 +1187,7 @@
           <w:hyperlink w:anchor="_Toc497073668" w:history="1">
             <w:r>
               <w:rPr>
-                <w:rStyle w:val="Hyperlink"/>
+                <w:rStyle w:val="Hipervnculo"/>
                 <w:rFonts w:asciiTheme="majorHAnsi" w:eastAsiaTheme="majorEastAsia" w:hAnsiTheme="majorHAnsi" w:cstheme="majorBidi"/>
                 <w:noProof/>
                 <w:lang w:val="es-CO" w:eastAsia="en-US"/>
@@ -1204,7 +1205,7 @@
             </w:r>
             <w:r>
               <w:rPr>
-                <w:rStyle w:val="Hyperlink"/>
+                <w:rStyle w:val="Hipervnculo"/>
                 <w:rFonts w:asciiTheme="majorHAnsi" w:eastAsiaTheme="majorEastAsia" w:hAnsiTheme="majorHAnsi" w:cstheme="majorBidi"/>
                 <w:noProof/>
                 <w:lang w:val="es-CO" w:eastAsia="en-US"/>
@@ -1282,7 +1283,7 @@
     </w:sdt>
     <w:p>
       <w:pPr>
-        <w:pStyle w:val="Heading1"/>
+        <w:pStyle w:val="Ttulo1"/>
         <w:pBdr>
           <w:top w:val="none" w:sz="0" w:space="0" w:color="auto"/>
           <w:left w:val="none" w:sz="0" w:space="0" w:color="auto"/>
@@ -1317,7 +1318,7 @@
     </w:p>
     <w:p>
       <w:pPr>
-        <w:pStyle w:val="TableofFigures"/>
+        <w:pStyle w:val="Tabladeilustraciones"/>
         <w:tabs>
           <w:tab w:val="right" w:leader="dot" w:pos="9019"/>
         </w:tabs>
@@ -1330,7 +1331,7 @@
       </w:pPr>
       <w:r>
         <w:rPr>
-          <w:rStyle w:val="Hyperlink"/>
+          <w:rStyle w:val="Hipervnculo"/>
           <w:rFonts w:asciiTheme="majorHAnsi" w:eastAsiaTheme="majorEastAsia" w:hAnsiTheme="majorHAnsi" w:cstheme="majorBidi"/>
           <w:noProof/>
         </w:rPr>
@@ -1338,7 +1339,7 @@
       </w:r>
       <w:r>
         <w:rPr>
-          <w:rStyle w:val="Hyperlink"/>
+          <w:rStyle w:val="Hipervnculo"/>
           <w:rFonts w:asciiTheme="majorHAnsi" w:eastAsiaTheme="majorEastAsia" w:hAnsiTheme="majorHAnsi" w:cstheme="majorBidi"/>
           <w:noProof/>
           <w:lang w:val="en-US"/>
@@ -1347,7 +1348,7 @@
       </w:r>
       <w:r>
         <w:rPr>
-          <w:rStyle w:val="Hyperlink"/>
+          <w:rStyle w:val="Hipervnculo"/>
           <w:rFonts w:asciiTheme="majorHAnsi" w:eastAsiaTheme="majorEastAsia" w:hAnsiTheme="majorHAnsi" w:cstheme="majorBidi"/>
           <w:noProof/>
         </w:rPr>
@@ -1356,7 +1357,7 @@
       <w:hyperlink w:anchor="_Toc497073675" w:history="1">
         <w:r>
           <w:rPr>
-            <w:rStyle w:val="Hyperlink"/>
+            <w:rStyle w:val="Hipervnculo"/>
             <w:noProof/>
           </w:rPr>
           <w:t>Figura 1 Cronograma Sprint 1</w:t>
@@ -1413,7 +1414,7 @@
     </w:p>
     <w:p>
       <w:pPr>
-        <w:pStyle w:val="TableofFigures"/>
+        <w:pStyle w:val="Tabladeilustraciones"/>
         <w:tabs>
           <w:tab w:val="right" w:leader="dot" w:pos="9019"/>
         </w:tabs>
@@ -1427,7 +1428,7 @@
       <w:hyperlink w:anchor="_Toc497073676" w:history="1">
         <w:r>
           <w:rPr>
-            <w:rStyle w:val="Hyperlink"/>
+            <w:rStyle w:val="Hipervnculo"/>
             <w:noProof/>
           </w:rPr>
           <w:t>Figura 2 Creación issues Sprint 1</w:t>
@@ -1485,7 +1486,7 @@
     <w:p>
       <w:pPr>
         <w:rPr>
-          <w:rStyle w:val="Hyperlink"/>
+          <w:rStyle w:val="Hipervnculo"/>
           <w:rFonts w:asciiTheme="majorHAnsi" w:eastAsiaTheme="majorEastAsia" w:hAnsiTheme="majorHAnsi" w:cstheme="majorBidi"/>
           <w:noProof/>
           <w:lang w:val="en-US" w:eastAsia="en-US"/>
@@ -1493,7 +1494,7 @@
       </w:pPr>
       <w:r>
         <w:rPr>
-          <w:rStyle w:val="Hyperlink"/>
+          <w:rStyle w:val="Hipervnculo"/>
           <w:rFonts w:asciiTheme="majorHAnsi" w:eastAsiaTheme="majorEastAsia" w:hAnsiTheme="majorHAnsi" w:cstheme="majorBidi"/>
           <w:noProof/>
         </w:rPr>
@@ -1670,7 +1671,7 @@
     </w:p>
     <w:p>
       <w:pPr>
-        <w:pStyle w:val="Heading1"/>
+        <w:pStyle w:val="Ttulo1"/>
         <w:numPr>
           <w:ilvl w:val="0"/>
           <w:numId w:val="12"/>
@@ -1709,9 +1710,9 @@
     </w:p>
     <w:tbl>
       <w:tblPr>
-        <w:tblStyle w:val="TableGrid"/>
+        <w:tblStyle w:val="Tablaconcuadrcula"/>
         <w:tblW w:w="0" w:type="auto"/>
-        <w:tblLook w:val="04A0" w:firstRow="1" w:lastRow="0" w:firstColumn="1" w:lastColumn="0" w:noHBand="0" w:noVBand="1"/>
+        <w:tblLook w:val="04A0"/>
       </w:tblPr>
       <w:tblGrid>
         <w:gridCol w:w="1070"/>
@@ -1935,14 +1936,7 @@
                 <w:rFonts w:ascii="Arial" w:eastAsia="Liberation Serif" w:hAnsi="Arial" w:cs="Arial"/>
                 <w:lang w:val="en-US"/>
               </w:rPr>
-              <w:t>29</w:t>
-            </w:r>
-            <w:r>
-              <w:rPr>
-                <w:rFonts w:ascii="Arial" w:eastAsia="Liberation Serif" w:hAnsi="Arial" w:cs="Arial"/>
-                <w:lang w:val="en-US"/>
-              </w:rPr>
-              <w:t>/10</w:t>
+              <w:t>28/11</w:t>
             </w:r>
             <w:r>
               <w:rPr>
@@ -2008,21 +2002,35 @@
                 <w:lang w:val="es-CO"/>
               </w:rPr>
             </w:pPr>
-            <w:proofErr w:type="spellStart"/>
             <w:r>
               <w:rPr>
                 <w:rFonts w:ascii="Arial" w:eastAsia="Liberation Serif" w:hAnsi="Arial" w:cs="Arial"/>
                 <w:lang w:val="es-CO"/>
               </w:rPr>
-              <w:t>Richarth</w:t>
-            </w:r>
-            <w:proofErr w:type="spellEnd"/>
-            <w:r>
+              <w:t>Andrés Guevara</w:t>
+            </w:r>
+          </w:p>
+          <w:p>
+            <w:pPr>
+              <w:pBdr>
+                <w:top w:val="none" w:sz="0" w:space="0" w:color="auto"/>
+                <w:left w:val="none" w:sz="0" w:space="0" w:color="auto"/>
+                <w:bottom w:val="none" w:sz="0" w:space="0" w:color="auto"/>
+                <w:right w:val="none" w:sz="0" w:space="0" w:color="auto"/>
+                <w:between w:val="none" w:sz="0" w:space="0" w:color="auto"/>
+              </w:pBdr>
+              <w:jc w:val="center"/>
               <w:rPr>
                 <w:rFonts w:ascii="Arial" w:eastAsia="Liberation Serif" w:hAnsi="Arial" w:cs="Arial"/>
                 <w:lang w:val="es-CO"/>
               </w:rPr>
-              <w:t xml:space="preserve"> Hermes O.</w:t>
+            </w:pPr>
+            <w:r>
+              <w:rPr>
+                <w:rFonts w:ascii="Arial" w:eastAsia="Liberation Serif" w:hAnsi="Arial" w:cs="Arial"/>
+                <w:lang w:val="es-CO"/>
+              </w:rPr>
+              <w:t>Alejandro Daza</w:t>
             </w:r>
           </w:p>
         </w:tc>
@@ -2196,7 +2204,7 @@
     </w:p>
     <w:p>
       <w:pPr>
-        <w:pStyle w:val="Heading1"/>
+        <w:pStyle w:val="Ttulo1"/>
         <w:numPr>
           <w:ilvl w:val="0"/>
           <w:numId w:val="12"/>
@@ -2251,7 +2259,7 @@
     </w:p>
     <w:p>
       <w:pPr>
-        <w:pStyle w:val="Heading1"/>
+        <w:pStyle w:val="Ttulo1"/>
         <w:numPr>
           <w:ilvl w:val="1"/>
           <w:numId w:val="12"/>
@@ -2303,7 +2311,7 @@
     </w:p>
     <w:p>
       <w:pPr>
-        <w:pStyle w:val="Heading1"/>
+        <w:pStyle w:val="Ttulo1"/>
         <w:numPr>
           <w:ilvl w:val="1"/>
           <w:numId w:val="12"/>
@@ -2350,36 +2358,12 @@
         <w:rPr>
           <w:lang w:val="es-CO" w:eastAsia="en-US"/>
         </w:rPr>
-        <w:t xml:space="preserve">A </w:t>
-      </w:r>
-      <w:r>
-        <w:rPr>
-          <w:lang w:val="es-CO" w:eastAsia="en-US"/>
-        </w:rPr>
-        <w:t>continuación,</w:t>
-      </w:r>
-      <w:r>
-        <w:rPr>
-          <w:lang w:val="es-CO" w:eastAsia="en-US"/>
-        </w:rPr>
-        <w:t xml:space="preserve"> se presenta un calendario de las principales tareas del proyecto incluyendo </w:t>
-      </w:r>
-      <w:r>
-        <w:rPr>
-          <w:lang w:val="es-CO" w:eastAsia="en-US"/>
-        </w:rPr>
-        <w:t>solo tres</w:t>
-      </w:r>
-      <w:r>
-        <w:rPr>
-          <w:lang w:val="es-CO" w:eastAsia="en-US"/>
-        </w:rPr>
-        <w:t xml:space="preserve"> Sprint. El proceso iterativo e incremental de RUP está caracterizado por la realización en secuencia de las disciplinas de desarrollo a lo largo de los tres Sprint, La siguiente figura ilustra este enfoque, en ella lo ensombrecido marca las fechas por plazos de ejecución de cada hito.</w:t>
-      </w:r>
-    </w:p>
-    <w:p>
-      <w:pPr>
-        <w:pStyle w:val="Caption"/>
+        <w:t>A continuación, se presenta un calendario de las principales tareas del proyecto incluyendo solo tres Sprint. El proceso iterativo e incremental de RUP está caracterizado por la realización en secuencia de las disciplinas de desarrollo a lo largo de los tres Sprint, La siguiente figura ilustra este enfoque, en ella lo ensombrecido marca las fechas por plazos de ejecución de cada hito.</w:t>
+      </w:r>
+    </w:p>
+    <w:p>
+      <w:pPr>
+        <w:pStyle w:val="Epgrafe"/>
         <w:jc w:val="center"/>
         <w:rPr>
           <w:b/>
@@ -2391,9 +2375,10 @@
         <w:rPr>
           <w:noProof/>
           <w:color w:val="000000"/>
+          <w:lang w:val="es-CO"/>
         </w:rPr>
         <w:drawing>
-          <wp:inline distT="0" distB="0" distL="0" distR="0" wp14:anchorId="45FE1182" wp14:editId="3EF285AA">
+          <wp:inline distT="0" distB="0" distL="0" distR="0">
             <wp:extent cx="5733415" cy="2383754"/>
             <wp:effectExtent l="0" t="0" r="635" b="0"/>
             <wp:docPr id="1" name="Imagen4"/>
@@ -2410,7 +2395,7 @@
                     </pic:cNvPicPr>
                   </pic:nvPicPr>
                   <pic:blipFill>
-                    <a:blip r:link="rId7"/>
+                    <a:blip r:link="rId7" cstate="print"/>
                     <a:stretch>
                       <a:fillRect/>
                     </a:stretch>
@@ -2487,7 +2472,7 @@
     </w:p>
     <w:p>
       <w:pPr>
-        <w:pStyle w:val="Heading1"/>
+        <w:pStyle w:val="Ttulo1"/>
         <w:numPr>
           <w:ilvl w:val="1"/>
           <w:numId w:val="12"/>
@@ -2528,16 +2513,7 @@
         <w:jc w:val="both"/>
       </w:pPr>
       <w:r>
-        <w:t xml:space="preserve">En este proyecto se </w:t>
-      </w:r>
-      <w:r>
-        <w:t>está</w:t>
-      </w:r>
-      <w:r>
-        <w:t xml:space="preserve"> r</w:t>
-      </w:r>
-      <w:r>
-        <w:t xml:space="preserve">ealizando el diseño de </w:t>
+        <w:t xml:space="preserve">En este proyecto se está realizando el diseño de </w:t>
       </w:r>
       <w:proofErr w:type="spellStart"/>
       <w:r>
@@ -2545,21 +2521,12 @@
       </w:r>
       <w:proofErr w:type="spellEnd"/>
       <w:r>
-        <w:t xml:space="preserve"> y las correspondientes vistas, las tareas o actividades definidas para el sprint </w:t>
-      </w:r>
-      <w:r>
-        <w:t>que se pueden evidenciar en</w:t>
-      </w:r>
-      <w:r>
-        <w:t xml:space="preserve"> el repositorio</w:t>
-      </w:r>
-      <w:r>
-        <w:t xml:space="preserve"> </w:t>
+        <w:t xml:space="preserve"> y las correspondientes vistas, las tareas o actividades definidas para el sprint que se pueden evidenciar en el repositorio </w:t>
       </w:r>
       <w:hyperlink r:id="rId8" w:history="1">
         <w:r>
           <w:rPr>
-            <w:rStyle w:val="Hyperlink"/>
+            <w:rStyle w:val="Hipervnculo"/>
           </w:rPr>
           <w:t>https://github.com/ISWPOLI/edugame</w:t>
         </w:r>
@@ -2570,7 +2537,7 @@
     </w:p>
     <w:p>
       <w:pPr>
-        <w:pStyle w:val="Heading1"/>
+        <w:pStyle w:val="Ttulo1"/>
         <w:numPr>
           <w:ilvl w:val="1"/>
           <w:numId w:val="12"/>
@@ -2614,13 +2581,7 @@
         </w:rPr>
       </w:pPr>
       <w:r>
-        <w:t>Todos los reportes de avance de este proyecto se encuentran</w:t>
-      </w:r>
-      <w:r>
-        <w:t xml:space="preserve"> en </w:t>
-      </w:r>
-      <w:r>
-        <w:t xml:space="preserve">el repositorio </w:t>
+        <w:t xml:space="preserve">Todos los reportes de avance de este proyecto se encuentran en el repositorio </w:t>
       </w:r>
       <w:hyperlink r:id="rId9">
         <w:r>
@@ -2634,7 +2595,7 @@
     </w:p>
     <w:p>
       <w:pPr>
-        <w:pStyle w:val="Heading1"/>
+        <w:pStyle w:val="Ttulo1"/>
         <w:numPr>
           <w:ilvl w:val="1"/>
           <w:numId w:val="12"/>
@@ -2672,20 +2633,14 @@
     </w:p>
     <w:p>
       <w:pPr>
-        <w:pStyle w:val="ListParagraph"/>
+        <w:pStyle w:val="Prrafodelista"/>
         <w:numPr>
           <w:ilvl w:val="0"/>
           <w:numId w:val="18"/>
         </w:numPr>
       </w:pPr>
       <w:r>
-        <w:t xml:space="preserve">Semana del 16/10/2017 </w:t>
-      </w:r>
-      <w:r>
-        <w:t>al 22</w:t>
-      </w:r>
-      <w:r>
-        <w:t xml:space="preserve">/10/2017: creación de </w:t>
+        <w:t xml:space="preserve">Semana del 16/10/2017 al 22/10/2017: creación de </w:t>
       </w:r>
       <w:proofErr w:type="spellStart"/>
       <w:r>
@@ -2695,20 +2650,14 @@
     </w:p>
     <w:p>
       <w:pPr>
-        <w:pStyle w:val="ListParagraph"/>
+        <w:pStyle w:val="Prrafodelista"/>
         <w:numPr>
           <w:ilvl w:val="0"/>
           <w:numId w:val="18"/>
         </w:numPr>
       </w:pPr>
       <w:r>
-        <w:t xml:space="preserve">Semana del 23/10/2017 </w:t>
-      </w:r>
-      <w:r>
-        <w:t>al 29</w:t>
-      </w:r>
-      <w:r>
-        <w:t>/10/2017: creación de plan de prototipo</w:t>
+        <w:t>Semana del 23/10/2017 al 29/10/2017: creación de plan de prototipo</w:t>
       </w:r>
     </w:p>
     <w:p>
@@ -2718,7 +2667,7 @@
     </w:p>
     <w:p>
       <w:pPr>
-        <w:pStyle w:val="Heading1"/>
+        <w:pStyle w:val="Ttulo1"/>
         <w:numPr>
           <w:ilvl w:val="1"/>
           <w:numId w:val="12"/>
@@ -2750,6 +2699,7 @@
           <w:szCs w:val="28"/>
           <w:lang w:val="es-CO" w:eastAsia="en-US"/>
         </w:rPr>
+        <w:lastRenderedPageBreak/>
         <w:t xml:space="preserve">Reporte GitHub </w:t>
       </w:r>
       <w:r>
@@ -2802,7 +2752,6 @@
         <w:rPr>
           <w:lang w:val="es-CO" w:eastAsia="en-US"/>
         </w:rPr>
-        <w:lastRenderedPageBreak/>
         <w:t xml:space="preserve">Se adjunta los </w:t>
       </w:r>
       <w:proofErr w:type="spellStart"/>
@@ -2843,9 +2792,10 @@
       <w:r>
         <w:rPr>
           <w:noProof/>
+          <w:lang w:val="es-CO"/>
         </w:rPr>
         <w:drawing>
-          <wp:anchor distT="0" distB="0" distL="0" distR="0" simplePos="0" relativeHeight="251661312" behindDoc="0" locked="0" layoutInCell="1" allowOverlap="1" wp14:anchorId="343326B8" wp14:editId="29613F08">
+          <wp:anchor distT="0" distB="0" distL="0" distR="0" simplePos="0" relativeHeight="251661312" behindDoc="0" locked="0" layoutInCell="1" allowOverlap="1">
             <wp:simplePos x="0" y="0"/>
             <wp:positionH relativeFrom="margin">
               <wp:align>right</wp:align>
@@ -2870,7 +2820,7 @@
                     </pic:cNvPicPr>
                   </pic:nvPicPr>
                   <pic:blipFill>
-                    <a:blip r:embed="rId10"/>
+                    <a:blip r:embed="rId10" cstate="print"/>
                     <a:stretch>
                       <a:fillRect/>
                     </a:stretch>
@@ -2887,19 +2837,13 @@
                 </pic:pic>
               </a:graphicData>
             </a:graphic>
-            <wp14:sizeRelH relativeFrom="margin">
-              <wp14:pctWidth>0</wp14:pctWidth>
-            </wp14:sizeRelH>
-            <wp14:sizeRelV relativeFrom="margin">
-              <wp14:pctHeight>0</wp14:pctHeight>
-            </wp14:sizeRelV>
           </wp:anchor>
         </w:drawing>
       </w:r>
     </w:p>
     <w:p>
       <w:pPr>
-        <w:pStyle w:val="Caption"/>
+        <w:pStyle w:val="Epgrafe"/>
         <w:jc w:val="center"/>
         <w:rPr>
           <w:b/>
@@ -3032,8 +2976,468 @@
           <w:lang w:val="es-CO" w:eastAsia="en-US"/>
         </w:rPr>
       </w:pPr>
-      <w:bookmarkStart w:id="11" w:name="_GoBack"/>
-      <w:bookmarkEnd w:id="11"/>
+    </w:p>
+    <w:p>
+      <w:pPr>
+        <w:rPr>
+          <w:lang w:val="es-CO" w:eastAsia="en-US"/>
+        </w:rPr>
+      </w:pPr>
+    </w:p>
+    <w:p>
+      <w:pPr>
+        <w:rPr>
+          <w:lang w:val="es-CO" w:eastAsia="en-US"/>
+        </w:rPr>
+      </w:pPr>
+    </w:p>
+    <w:p>
+      <w:pPr>
+        <w:rPr>
+          <w:lang w:val="es-CO" w:eastAsia="en-US"/>
+        </w:rPr>
+      </w:pPr>
+    </w:p>
+    <w:p>
+      <w:pPr>
+        <w:rPr>
+          <w:lang w:val="es-CO" w:eastAsia="en-US"/>
+        </w:rPr>
+      </w:pPr>
+    </w:p>
+    <w:p>
+      <w:pPr>
+        <w:rPr>
+          <w:lang w:val="es-CO" w:eastAsia="en-US"/>
+        </w:rPr>
+      </w:pPr>
+    </w:p>
+    <w:p>
+      <w:pPr>
+        <w:rPr>
+          <w:lang w:val="es-CO" w:eastAsia="en-US"/>
+        </w:rPr>
+      </w:pPr>
+    </w:p>
+    <w:p>
+      <w:pPr>
+        <w:rPr>
+          <w:lang w:val="es-CO" w:eastAsia="en-US"/>
+        </w:rPr>
+      </w:pPr>
+    </w:p>
+    <w:p>
+      <w:pPr>
+        <w:rPr>
+          <w:lang w:val="es-CO" w:eastAsia="en-US"/>
+        </w:rPr>
+      </w:pPr>
+    </w:p>
+    <w:p>
+      <w:pPr>
+        <w:rPr>
+          <w:lang w:val="es-CO" w:eastAsia="en-US"/>
+        </w:rPr>
+      </w:pPr>
+    </w:p>
+    <w:p>
+      <w:pPr>
+        <w:rPr>
+          <w:lang w:val="es-CO" w:eastAsia="en-US"/>
+        </w:rPr>
+      </w:pPr>
+    </w:p>
+    <w:p>
+      <w:pPr>
+        <w:rPr>
+          <w:lang w:val="es-CO" w:eastAsia="en-US"/>
+        </w:rPr>
+      </w:pPr>
+    </w:p>
+    <w:p>
+      <w:pPr>
+        <w:rPr>
+          <w:lang w:val="es-CO" w:eastAsia="en-US"/>
+        </w:rPr>
+      </w:pPr>
+      <w:r>
+        <w:rPr>
+          <w:lang w:val="es-CO" w:eastAsia="en-US"/>
+        </w:rPr>
+        <w:t xml:space="preserve">2.7. Grafica </w:t>
+      </w:r>
+      <w:proofErr w:type="spellStart"/>
+      <w:r>
+        <w:rPr>
+          <w:lang w:val="es-CO" w:eastAsia="en-US"/>
+        </w:rPr>
+        <w:t>burndown</w:t>
+      </w:r>
+      <w:proofErr w:type="spellEnd"/>
+      <w:r>
+        <w:rPr>
+          <w:lang w:val="es-CO" w:eastAsia="en-US"/>
+        </w:rPr>
+        <w:t>:</w:t>
+      </w:r>
+    </w:p>
+    <w:p>
+      <w:pPr>
+        <w:rPr>
+          <w:lang w:val="es-CO" w:eastAsia="en-US"/>
+        </w:rPr>
+      </w:pPr>
+    </w:p>
+    <w:p>
+      <w:pPr>
+        <w:rPr>
+          <w:lang w:val="es-CO" w:eastAsia="en-US"/>
+        </w:rPr>
+      </w:pPr>
+      <w:r>
+        <w:rPr>
+          <w:noProof/>
+          <w:lang w:val="es-CO"/>
+        </w:rPr>
+        <w:drawing>
+          <wp:inline distT="0" distB="0" distL="0" distR="0">
+            <wp:extent cx="6038850" cy="4293245"/>
+            <wp:effectExtent l="19050" t="0" r="0" b="0"/>
+            <wp:docPr id="3" name="Imagen 1" descr="C:\Users\amauric\Desktop\sprint 1 burndown.jpg"/>
+            <wp:cNvGraphicFramePr>
+              <a:graphicFrameLocks xmlns:a="http://schemas.openxmlformats.org/drawingml/2006/main" noChangeAspect="1"/>
+            </wp:cNvGraphicFramePr>
+            <a:graphic xmlns:a="http://schemas.openxmlformats.org/drawingml/2006/main">
+              <a:graphicData uri="http://schemas.openxmlformats.org/drawingml/2006/picture">
+                <pic:pic xmlns:pic="http://schemas.openxmlformats.org/drawingml/2006/picture">
+                  <pic:nvPicPr>
+                    <pic:cNvPr id="0" name="Picture 1" descr="C:\Users\amauric\Desktop\sprint 1 burndown.jpg"/>
+                    <pic:cNvPicPr>
+                      <a:picLocks noChangeAspect="1" noChangeArrowheads="1"/>
+                    </pic:cNvPicPr>
+                  </pic:nvPicPr>
+                  <pic:blipFill>
+                    <a:blip r:embed="rId11" cstate="print"/>
+                    <a:srcRect/>
+                    <a:stretch>
+                      <a:fillRect/>
+                    </a:stretch>
+                  </pic:blipFill>
+                  <pic:spPr bwMode="auto">
+                    <a:xfrm>
+                      <a:off x="0" y="0"/>
+                      <a:ext cx="6038850" cy="4293245"/>
+                    </a:xfrm>
+                    <a:prstGeom prst="rect">
+                      <a:avLst/>
+                    </a:prstGeom>
+                    <a:noFill/>
+                    <a:ln w="9525">
+                      <a:noFill/>
+                      <a:miter lim="800000"/>
+                      <a:headEnd/>
+                      <a:tailEnd/>
+                    </a:ln>
+                  </pic:spPr>
+                </pic:pic>
+              </a:graphicData>
+            </a:graphic>
+          </wp:inline>
+        </w:drawing>
+      </w:r>
+    </w:p>
+    <w:p>
+      <w:pPr>
+        <w:jc w:val="both"/>
+        <w:rPr>
+          <w:lang w:val="es-CO" w:eastAsia="en-US"/>
+        </w:rPr>
+      </w:pPr>
+    </w:p>
+    <w:p>
+      <w:pPr>
+        <w:jc w:val="both"/>
+        <w:rPr>
+          <w:b/>
+          <w:lang w:val="es-CO" w:eastAsia="en-US"/>
+        </w:rPr>
+      </w:pPr>
+      <w:r>
+        <w:rPr>
+          <w:b/>
+          <w:lang w:val="es-CO" w:eastAsia="en-US"/>
+        </w:rPr>
+        <w:t xml:space="preserve">2.8. </w:t>
+      </w:r>
+      <w:r>
+        <w:rPr>
+          <w:b/>
+          <w:lang w:val="es-CO" w:eastAsia="en-US"/>
+        </w:rPr>
+        <w:t>Reporte de a</w:t>
+      </w:r>
+      <w:r>
+        <w:rPr>
+          <w:b/>
+          <w:lang w:val="es-CO" w:eastAsia="en-US"/>
+        </w:rPr>
+        <w:t>nálisis</w:t>
+      </w:r>
+      <w:r>
+        <w:rPr>
+          <w:b/>
+          <w:lang w:val="es-CO" w:eastAsia="en-US"/>
+        </w:rPr>
+        <w:t xml:space="preserve"> </w:t>
+      </w:r>
+      <w:proofErr w:type="spellStart"/>
+      <w:r>
+        <w:rPr>
+          <w:b/>
+          <w:lang w:val="es-CO" w:eastAsia="en-US"/>
+        </w:rPr>
+        <w:t>burndown</w:t>
+      </w:r>
+      <w:proofErr w:type="spellEnd"/>
+      <w:r>
+        <w:rPr>
+          <w:b/>
+          <w:lang w:val="es-CO" w:eastAsia="en-US"/>
+        </w:rPr>
+        <w:t xml:space="preserve"> sprint 1</w:t>
+      </w:r>
+      <w:r>
+        <w:rPr>
+          <w:b/>
+          <w:lang w:val="es-CO" w:eastAsia="en-US"/>
+        </w:rPr>
+        <w:t>:</w:t>
+      </w:r>
+    </w:p>
+    <w:p>
+      <w:pPr>
+        <w:tabs>
+          <w:tab w:val="left" w:pos="5715"/>
+        </w:tabs>
+        <w:jc w:val="both"/>
+        <w:rPr>
+          <w:lang w:val="es-CO" w:eastAsia="en-US"/>
+        </w:rPr>
+      </w:pPr>
+      <w:r>
+        <w:rPr>
+          <w:lang w:val="es-CO" w:eastAsia="en-US"/>
+        </w:rPr>
+        <w:t>S</w:t>
+      </w:r>
+      <w:r>
+        <w:rPr>
+          <w:lang w:val="es-CO" w:eastAsia="en-US"/>
+        </w:rPr>
+        <w:t>e</w:t>
+      </w:r>
+      <w:r>
+        <w:rPr>
+          <w:lang w:val="es-CO" w:eastAsia="en-US"/>
+        </w:rPr>
+        <w:t xml:space="preserve"> relaciona el trabajo completado versus el trabajo ideal</w:t>
+      </w:r>
+      <w:r>
+        <w:rPr>
+          <w:lang w:val="es-CO" w:eastAsia="en-US"/>
+        </w:rPr>
+        <w:t xml:space="preserve"> </w:t>
+      </w:r>
+      <w:r>
+        <w:rPr>
+          <w:lang w:val="es-CO" w:eastAsia="en-US"/>
+        </w:rPr>
+        <w:t xml:space="preserve">por </w:t>
+      </w:r>
+      <w:r>
+        <w:rPr>
+          <w:lang w:val="es-CO" w:eastAsia="en-US"/>
+        </w:rPr>
+        <w:t xml:space="preserve">días </w:t>
+      </w:r>
+      <w:r>
+        <w:rPr>
+          <w:lang w:val="es-CO" w:eastAsia="en-US"/>
+        </w:rPr>
+        <w:t xml:space="preserve">de trabajo realizado en el proyecto </w:t>
+      </w:r>
+      <w:proofErr w:type="spellStart"/>
+      <w:r>
+        <w:rPr>
+          <w:lang w:val="es-CO" w:eastAsia="en-US"/>
+        </w:rPr>
+        <w:t>edu-game</w:t>
+      </w:r>
+      <w:proofErr w:type="spellEnd"/>
+      <w:r>
+        <w:rPr>
+          <w:lang w:val="es-CO" w:eastAsia="en-US"/>
+        </w:rPr>
+        <w:t xml:space="preserve"> en el periodo comprendido entre el viernes 27 de octubre hasta el miércoles 2 de noviembre de 2017 con un total de </w:t>
+      </w:r>
+      <w:r>
+        <w:rPr>
+          <w:lang w:val="es-CO" w:eastAsia="en-US"/>
+        </w:rPr>
+        <w:t>5</w:t>
+      </w:r>
+      <w:r>
+        <w:rPr>
+          <w:lang w:val="es-CO" w:eastAsia="en-US"/>
+        </w:rPr>
+        <w:t xml:space="preserve"> </w:t>
+      </w:r>
+      <w:proofErr w:type="spellStart"/>
+      <w:r>
+        <w:rPr>
+          <w:lang w:val="es-CO" w:eastAsia="en-US"/>
+        </w:rPr>
+        <w:t>issues</w:t>
+      </w:r>
+      <w:proofErr w:type="spellEnd"/>
+      <w:r>
+        <w:rPr>
+          <w:lang w:val="es-CO" w:eastAsia="en-US"/>
+        </w:rPr>
+        <w:t xml:space="preserve"> </w:t>
+      </w:r>
+      <w:r>
+        <w:rPr>
+          <w:lang w:val="es-CO" w:eastAsia="en-US"/>
+        </w:rPr>
+        <w:t>realizados</w:t>
+      </w:r>
+      <w:r>
+        <w:rPr>
+          <w:lang w:val="es-CO" w:eastAsia="en-US"/>
+        </w:rPr>
+        <w:t>.</w:t>
+      </w:r>
+      <w:r>
+        <w:rPr>
+          <w:lang w:val="es-CO" w:eastAsia="en-US"/>
+        </w:rPr>
+        <w:t xml:space="preserve"> Este trabajo realizado lo genera en puntajes por unidades.</w:t>
+      </w:r>
+      <w:r>
+        <w:rPr>
+          <w:lang w:val="es-CO" w:eastAsia="en-US"/>
+        </w:rPr>
+        <w:t xml:space="preserve"> </w:t>
+      </w:r>
+      <w:r>
+        <w:rPr>
+          <w:lang w:val="es-CO" w:eastAsia="en-US"/>
+        </w:rPr>
+        <w:t xml:space="preserve">Se ve </w:t>
+      </w:r>
+      <w:r>
+        <w:rPr>
+          <w:lang w:val="es-CO" w:eastAsia="en-US"/>
+        </w:rPr>
+        <w:t xml:space="preserve">que para los días viernes 27 de octubre de 2017 el total de puntos fue de 65 hasta el </w:t>
+      </w:r>
+      <w:r>
+        <w:rPr>
+          <w:lang w:val="es-CO" w:eastAsia="en-US"/>
+        </w:rPr>
+        <w:t>día</w:t>
+      </w:r>
+      <w:r>
+        <w:rPr>
+          <w:lang w:val="es-CO" w:eastAsia="en-US"/>
+        </w:rPr>
+        <w:t xml:space="preserve"> </w:t>
+      </w:r>
+      <w:r>
+        <w:rPr>
+          <w:lang w:val="es-CO" w:eastAsia="en-US"/>
+        </w:rPr>
+        <w:t>miércoles</w:t>
+      </w:r>
+      <w:r>
+        <w:rPr>
+          <w:lang w:val="es-CO" w:eastAsia="en-US"/>
+        </w:rPr>
+        <w:t xml:space="preserve"> 31 de octubre de 2017. </w:t>
+      </w:r>
+    </w:p>
+    <w:p>
+      <w:pPr>
+        <w:tabs>
+          <w:tab w:val="left" w:pos="5715"/>
+        </w:tabs>
+        <w:jc w:val="both"/>
+        <w:rPr>
+          <w:lang w:val="es-CO" w:eastAsia="en-US"/>
+        </w:rPr>
+      </w:pPr>
+      <w:r>
+        <w:rPr>
+          <w:lang w:val="es-CO" w:eastAsia="en-US"/>
+        </w:rPr>
+        <w:t xml:space="preserve">Para el </w:t>
+      </w:r>
+      <w:r>
+        <w:rPr>
+          <w:lang w:val="es-CO" w:eastAsia="en-US"/>
+        </w:rPr>
+        <w:t>día</w:t>
+      </w:r>
+      <w:r>
+        <w:rPr>
+          <w:lang w:val="es-CO" w:eastAsia="en-US"/>
+        </w:rPr>
+        <w:t xml:space="preserve"> 1 de noviembre de 2017 se obtuvieron 41 puntos manteniéndose hasta el día 2 de noviembre de 2017.</w:t>
+      </w:r>
+    </w:p>
+    <w:p>
+      <w:pPr>
+        <w:tabs>
+          <w:tab w:val="left" w:pos="5715"/>
+        </w:tabs>
+        <w:jc w:val="both"/>
+        <w:rPr>
+          <w:lang w:val="es-CO" w:eastAsia="en-US"/>
+        </w:rPr>
+      </w:pPr>
+      <w:r>
+        <w:rPr>
+          <w:lang w:val="es-CO" w:eastAsia="en-US"/>
+        </w:rPr>
+        <w:t xml:space="preserve">Según esta grafica el grupo de trabajo de </w:t>
+      </w:r>
+      <w:proofErr w:type="spellStart"/>
+      <w:r>
+        <w:rPr>
+          <w:lang w:val="es-CO" w:eastAsia="en-US"/>
+        </w:rPr>
+        <w:t>edu-game</w:t>
+      </w:r>
+      <w:proofErr w:type="spellEnd"/>
+      <w:r>
+        <w:rPr>
+          <w:lang w:val="es-CO" w:eastAsia="en-US"/>
+        </w:rPr>
+        <w:t xml:space="preserve"> mantuvo un ritmo de trabajo superior al ritmo de trabajo ideal.</w:t>
+      </w:r>
+      <w:r>
+        <w:rPr>
+          <w:lang w:val="es-CO" w:eastAsia="en-US"/>
+        </w:rPr>
+        <w:t xml:space="preserve">  </w:t>
+      </w:r>
+      <w:r>
+        <w:rPr>
+          <w:lang w:val="es-CO" w:eastAsia="en-US"/>
+        </w:rPr>
+        <w:tab/>
+      </w:r>
     </w:p>
     <w:p>
       <w:pPr>
@@ -3137,8 +3541,8 @@
 </file>
 
 <file path=word/numbering.xml><?xml version="1.0" encoding="utf-8"?>
-<w:numbering xmlns:wpc="http://schemas.microsoft.com/office/word/2010/wordprocessingCanvas" xmlns:cx="http://schemas.microsoft.com/office/drawing/2014/chartex" xmlns:cx1="http://schemas.microsoft.com/office/drawing/2015/9/8/chartex" xmlns:cx2="http://schemas.microsoft.com/office/drawing/2015/10/21/chartex" xmlns:cx3="http://schemas.microsoft.com/office/drawing/2016/5/9/chartex" xmlns:cx4="http://schemas.microsoft.com/office/drawing/2016/5/10/chartex" xmlns:cx5="http://schemas.microsoft.com/office/drawing/2016/5/11/chartex" xmlns:cx6="http://schemas.microsoft.com/office/drawing/2016/5/12/chartex" xmlns:cx7="http://schemas.microsoft.com/office/drawing/2016/5/13/chartex" xmlns:cx8="http://schemas.microsoft.com/office/drawing/2016/5/14/chartex" xmlns:mc="http://schemas.openxmlformats.org/markup-compatibility/2006" xmlns:aink="http://schemas.microsoft.com/office/drawing/2016/ink" xmlns:am3d="http://schemas.microsoft.com/office/drawing/2017/model3d" xmlns:o="urn:schemas-microsoft-com:office:office" xmlns:r="http://schemas.openxmlformats.org/officeDocument/2006/relationships" xmlns:m="http://schemas.openxmlformats.org/officeDocument/2006/math" xmlns:v="urn:schemas-microsoft-com:vml" xmlns:wp14="http://schemas.microsoft.com/office/word/2010/wordprocessingDrawing" xmlns:wp="http://schemas.openxmlformats.org/drawingml/2006/wordprocessingDrawing" xmlns:w10="urn:schemas-microsoft-com:office:word" xmlns:w="http://schemas.openxmlformats.org/wordprocessingml/2006/main" xmlns:w14="http://schemas.microsoft.com/office/word/2010/wordml" xmlns:w15="http://schemas.microsoft.com/office/word/2012/wordml" xmlns:w16cid="http://schemas.microsoft.com/office/word/2016/wordml/cid" xmlns:w16se="http://schemas.microsoft.com/office/word/2015/wordml/symex" xmlns:wpg="http://schemas.microsoft.com/office/word/2010/wordprocessingGroup" xmlns:wpi="http://schemas.microsoft.com/office/word/2010/wordprocessingInk" xmlns:wne="http://schemas.microsoft.com/office/word/2006/wordml" xmlns:wps="http://schemas.microsoft.com/office/word/2010/wordprocessingShape" mc:Ignorable="w14 w15 w16se w16cid wp14">
-  <w:abstractNum w:abstractNumId="0" w15:restartNumberingAfterBreak="0">
+<w:numbering xmlns:ve="http://schemas.openxmlformats.org/markup-compatibility/2006" xmlns:o="urn:schemas-microsoft-com:office:office" xmlns:r="http://schemas.openxmlformats.org/officeDocument/2006/relationships" xmlns:m="http://schemas.openxmlformats.org/officeDocument/2006/math" xmlns:v="urn:schemas-microsoft-com:vml" xmlns:wp="http://schemas.openxmlformats.org/drawingml/2006/wordprocessingDrawing" xmlns:w10="urn:schemas-microsoft-com:office:word" xmlns:w="http://schemas.openxmlformats.org/wordprocessingml/2006/main" xmlns:wne="http://schemas.microsoft.com/office/word/2006/wordml">
+  <w:abstractNum w:abstractNumId="0">
     <w:nsid w:val="00000002"/>
     <w:multiLevelType w:val="multilevel"/>
     <w:tmpl w:val="00000002"/>
@@ -3278,7 +3682,7 @@
       </w:rPr>
     </w:lvl>
   </w:abstractNum>
-  <w:abstractNum w:abstractNumId="1" w15:restartNumberingAfterBreak="0">
+  <w:abstractNum w:abstractNumId="1">
     <w:nsid w:val="00000003"/>
     <w:multiLevelType w:val="multilevel"/>
     <w:tmpl w:val="00000003"/>
@@ -3418,7 +3822,7 @@
       </w:rPr>
     </w:lvl>
   </w:abstractNum>
-  <w:abstractNum w:abstractNumId="2" w15:restartNumberingAfterBreak="0">
+  <w:abstractNum w:abstractNumId="2">
     <w:nsid w:val="00E15634"/>
     <w:multiLevelType w:val="multilevel"/>
     <w:tmpl w:val="BCE05D34"/>
@@ -3504,7 +3908,7 @@
       </w:pPr>
     </w:lvl>
   </w:abstractNum>
-  <w:abstractNum w:abstractNumId="3" w15:restartNumberingAfterBreak="0">
+  <w:abstractNum w:abstractNumId="3">
     <w:nsid w:val="03103871"/>
     <w:multiLevelType w:val="multilevel"/>
     <w:tmpl w:val="219EF0A4"/>
@@ -3626,7 +4030,7 @@
       </w:rPr>
     </w:lvl>
   </w:abstractNum>
-  <w:abstractNum w:abstractNumId="4" w15:restartNumberingAfterBreak="0">
+  <w:abstractNum w:abstractNumId="4">
     <w:nsid w:val="0888679D"/>
     <w:multiLevelType w:val="multilevel"/>
     <w:tmpl w:val="969694FE"/>
@@ -3748,7 +4152,7 @@
       </w:rPr>
     </w:lvl>
   </w:abstractNum>
-  <w:abstractNum w:abstractNumId="5" w15:restartNumberingAfterBreak="0">
+  <w:abstractNum w:abstractNumId="5">
     <w:nsid w:val="0AE64E7B"/>
     <w:multiLevelType w:val="multilevel"/>
     <w:tmpl w:val="1054E3A4"/>
@@ -3837,7 +4241,7 @@
       </w:pPr>
     </w:lvl>
   </w:abstractNum>
-  <w:abstractNum w:abstractNumId="6" w15:restartNumberingAfterBreak="0">
+  <w:abstractNum w:abstractNumId="6">
     <w:nsid w:val="0F8462B8"/>
     <w:multiLevelType w:val="multilevel"/>
     <w:tmpl w:val="DFB60B3C"/>
@@ -3959,7 +4363,7 @@
       </w:rPr>
     </w:lvl>
   </w:abstractNum>
-  <w:abstractNum w:abstractNumId="7" w15:restartNumberingAfterBreak="0">
+  <w:abstractNum w:abstractNumId="7">
     <w:nsid w:val="188F48AD"/>
     <w:multiLevelType w:val="multilevel"/>
     <w:tmpl w:val="C99AC42E"/>
@@ -4081,7 +4485,7 @@
       </w:rPr>
     </w:lvl>
   </w:abstractNum>
-  <w:abstractNum w:abstractNumId="8" w15:restartNumberingAfterBreak="0">
+  <w:abstractNum w:abstractNumId="8">
     <w:nsid w:val="22C46C9F"/>
     <w:multiLevelType w:val="multilevel"/>
     <w:tmpl w:val="595203A6"/>
@@ -4202,7 +4606,7 @@
       </w:rPr>
     </w:lvl>
   </w:abstractNum>
-  <w:abstractNum w:abstractNumId="9" w15:restartNumberingAfterBreak="0">
+  <w:abstractNum w:abstractNumId="9">
     <w:nsid w:val="298E63B1"/>
     <w:multiLevelType w:val="hybridMultilevel"/>
     <w:tmpl w:val="11A8B614"/>
@@ -4315,7 +4719,7 @@
       </w:rPr>
     </w:lvl>
   </w:abstractNum>
-  <w:abstractNum w:abstractNumId="10" w15:restartNumberingAfterBreak="0">
+  <w:abstractNum w:abstractNumId="10">
     <w:nsid w:val="2AAA7A86"/>
     <w:multiLevelType w:val="hybridMultilevel"/>
     <w:tmpl w:val="880802D6"/>
@@ -4428,7 +4832,7 @@
       </w:rPr>
     </w:lvl>
   </w:abstractNum>
-  <w:abstractNum w:abstractNumId="11" w15:restartNumberingAfterBreak="0">
+  <w:abstractNum w:abstractNumId="11">
     <w:nsid w:val="2ADA2DD3"/>
     <w:multiLevelType w:val="hybridMultilevel"/>
     <w:tmpl w:val="DF347D6E"/>
@@ -4541,7 +4945,7 @@
       </w:rPr>
     </w:lvl>
   </w:abstractNum>
-  <w:abstractNum w:abstractNumId="12" w15:restartNumberingAfterBreak="0">
+  <w:abstractNum w:abstractNumId="12">
     <w:nsid w:val="2EC3301F"/>
     <w:multiLevelType w:val="multilevel"/>
     <w:tmpl w:val="B6E616E8"/>
@@ -4663,7 +5067,7 @@
       </w:rPr>
     </w:lvl>
   </w:abstractNum>
-  <w:abstractNum w:abstractNumId="13" w15:restartNumberingAfterBreak="0">
+  <w:abstractNum w:abstractNumId="13">
     <w:nsid w:val="37684C82"/>
     <w:multiLevelType w:val="multilevel"/>
     <w:tmpl w:val="D6704122"/>
@@ -4752,7 +5156,7 @@
       </w:pPr>
     </w:lvl>
   </w:abstractNum>
-  <w:abstractNum w:abstractNumId="14" w15:restartNumberingAfterBreak="0">
+  <w:abstractNum w:abstractNumId="14">
     <w:nsid w:val="41EC4F69"/>
     <w:multiLevelType w:val="multilevel"/>
     <w:tmpl w:val="8CFC23AC"/>
@@ -4838,7 +5242,7 @@
       </w:pPr>
     </w:lvl>
   </w:abstractNum>
-  <w:abstractNum w:abstractNumId="15" w15:restartNumberingAfterBreak="0">
+  <w:abstractNum w:abstractNumId="15">
     <w:nsid w:val="46FC71C6"/>
     <w:multiLevelType w:val="multilevel"/>
     <w:tmpl w:val="2DC2D5C8"/>
@@ -4960,7 +5364,7 @@
       </w:rPr>
     </w:lvl>
   </w:abstractNum>
-  <w:abstractNum w:abstractNumId="16" w15:restartNumberingAfterBreak="0">
+  <w:abstractNum w:abstractNumId="16">
     <w:nsid w:val="4EE32A12"/>
     <w:multiLevelType w:val="multilevel"/>
     <w:tmpl w:val="82047100"/>
@@ -5046,7 +5450,7 @@
       </w:pPr>
     </w:lvl>
   </w:abstractNum>
-  <w:abstractNum w:abstractNumId="17" w15:restartNumberingAfterBreak="0">
+  <w:abstractNum w:abstractNumId="17">
     <w:nsid w:val="75273495"/>
     <w:multiLevelType w:val="multilevel"/>
     <w:tmpl w:val="809418EE"/>
@@ -5225,7 +5629,7 @@
 </file>
 
 <file path=word/styles.xml><?xml version="1.0" encoding="utf-8"?>
-<w:styles xmlns:mc="http://schemas.openxmlformats.org/markup-compatibility/2006" xmlns:r="http://schemas.openxmlformats.org/officeDocument/2006/relationships" xmlns:w="http://schemas.openxmlformats.org/wordprocessingml/2006/main" xmlns:w14="http://schemas.microsoft.com/office/word/2010/wordml" xmlns:w15="http://schemas.microsoft.com/office/word/2012/wordml" xmlns:w16cid="http://schemas.microsoft.com/office/word/2016/wordml/cid" xmlns:w16se="http://schemas.microsoft.com/office/word/2015/wordml/symex" mc:Ignorable="w14 w15 w16se w16cid">
+<w:styles xmlns:r="http://schemas.openxmlformats.org/officeDocument/2006/relationships" xmlns:w="http://schemas.openxmlformats.org/wordprocessingml/2006/main">
   <w:docDefaults>
     <w:rPrDefault>
       <w:rPr>
@@ -5233,7 +5637,7 @@
         <w:color w:val="000000"/>
         <w:sz w:val="22"/>
         <w:szCs w:val="22"/>
-        <w:lang w:val="es" w:eastAsia="es-CO" w:bidi="ar-SA"/>
+        <w:lang w:eastAsia="es-CO" w:bidi="ar-SA"/>
       </w:rPr>
     </w:rPrDefault>
     <w:pPrDefault>
@@ -5249,393 +5653,158 @@
       </w:pPr>
     </w:pPrDefault>
   </w:docDefaults>
-  <w:latentStyles w:defLockedState="0" w:defUIPriority="99" w:defSemiHidden="0" w:defUnhideWhenUsed="0" w:defQFormat="0" w:count="375">
-    <w:lsdException w:name="Normal" w:uiPriority="0" w:qFormat="1"/>
-    <w:lsdException w:name="heading 1" w:uiPriority="9" w:qFormat="1"/>
-    <w:lsdException w:name="heading 2" w:semiHidden="1" w:uiPriority="9" w:unhideWhenUsed="1" w:qFormat="1"/>
-    <w:lsdException w:name="heading 3" w:semiHidden="1" w:uiPriority="9" w:unhideWhenUsed="1" w:qFormat="1"/>
-    <w:lsdException w:name="heading 4" w:semiHidden="1" w:uiPriority="9" w:unhideWhenUsed="1" w:qFormat="1"/>
-    <w:lsdException w:name="heading 5" w:semiHidden="1" w:uiPriority="9" w:unhideWhenUsed="1" w:qFormat="1"/>
-    <w:lsdException w:name="heading 6" w:semiHidden="1" w:uiPriority="9" w:unhideWhenUsed="1" w:qFormat="1"/>
-    <w:lsdException w:name="heading 7" w:semiHidden="1" w:uiPriority="9" w:unhideWhenUsed="1" w:qFormat="1"/>
-    <w:lsdException w:name="heading 8" w:semiHidden="1" w:uiPriority="9" w:unhideWhenUsed="1" w:qFormat="1"/>
-    <w:lsdException w:name="heading 9" w:semiHidden="1" w:uiPriority="9" w:unhideWhenUsed="1" w:qFormat="1"/>
-    <w:lsdException w:name="index 1" w:semiHidden="1" w:unhideWhenUsed="1"/>
-    <w:lsdException w:name="index 2" w:semiHidden="1" w:unhideWhenUsed="1"/>
-    <w:lsdException w:name="index 3" w:semiHidden="1" w:unhideWhenUsed="1"/>
-    <w:lsdException w:name="index 4" w:semiHidden="1" w:unhideWhenUsed="1"/>
-    <w:lsdException w:name="index 5" w:semiHidden="1" w:unhideWhenUsed="1"/>
-    <w:lsdException w:name="index 6" w:semiHidden="1" w:unhideWhenUsed="1"/>
-    <w:lsdException w:name="index 7" w:semiHidden="1" w:unhideWhenUsed="1"/>
-    <w:lsdException w:name="index 8" w:semiHidden="1" w:unhideWhenUsed="1"/>
-    <w:lsdException w:name="index 9" w:semiHidden="1" w:unhideWhenUsed="1"/>
-    <w:lsdException w:name="toc 1" w:semiHidden="1" w:uiPriority="39" w:unhideWhenUsed="1"/>
-    <w:lsdException w:name="toc 2" w:semiHidden="1" w:uiPriority="39" w:unhideWhenUsed="1"/>
-    <w:lsdException w:name="toc 3" w:semiHidden="1" w:uiPriority="39" w:unhideWhenUsed="1"/>
-    <w:lsdException w:name="toc 4" w:semiHidden="1" w:uiPriority="39" w:unhideWhenUsed="1"/>
-    <w:lsdException w:name="toc 5" w:semiHidden="1" w:uiPriority="39" w:unhideWhenUsed="1"/>
-    <w:lsdException w:name="toc 6" w:semiHidden="1" w:uiPriority="39" w:unhideWhenUsed="1"/>
-    <w:lsdException w:name="toc 7" w:semiHidden="1" w:uiPriority="39" w:unhideWhenUsed="1"/>
-    <w:lsdException w:name="toc 8" w:semiHidden="1" w:uiPriority="39" w:unhideWhenUsed="1"/>
-    <w:lsdException w:name="toc 9" w:semiHidden="1" w:uiPriority="39" w:unhideWhenUsed="1"/>
-    <w:lsdException w:name="Normal Indent" w:semiHidden="1" w:unhideWhenUsed="1"/>
-    <w:lsdException w:name="footnote text" w:semiHidden="1" w:unhideWhenUsed="1"/>
-    <w:lsdException w:name="annotation text" w:semiHidden="1" w:unhideWhenUsed="1"/>
-    <w:lsdException w:name="header" w:semiHidden="1" w:unhideWhenUsed="1"/>
-    <w:lsdException w:name="footer" w:semiHidden="1" w:unhideWhenUsed="1"/>
-    <w:lsdException w:name="index heading" w:semiHidden="1" w:unhideWhenUsed="1"/>
-    <w:lsdException w:name="caption" w:semiHidden="1" w:uiPriority="35" w:unhideWhenUsed="1" w:qFormat="1"/>
-    <w:lsdException w:name="table of figures" w:semiHidden="1" w:unhideWhenUsed="1"/>
-    <w:lsdException w:name="envelope address" w:semiHidden="1" w:unhideWhenUsed="1"/>
-    <w:lsdException w:name="envelope return" w:semiHidden="1" w:unhideWhenUsed="1"/>
-    <w:lsdException w:name="footnote reference" w:semiHidden="1" w:unhideWhenUsed="1"/>
-    <w:lsdException w:name="annotation reference" w:semiHidden="1" w:unhideWhenUsed="1"/>
-    <w:lsdException w:name="line number" w:semiHidden="1" w:unhideWhenUsed="1"/>
-    <w:lsdException w:name="page number" w:semiHidden="1" w:unhideWhenUsed="1"/>
-    <w:lsdException w:name="endnote reference" w:semiHidden="1" w:unhideWhenUsed="1"/>
-    <w:lsdException w:name="endnote text" w:semiHidden="1" w:unhideWhenUsed="1"/>
-    <w:lsdException w:name="table of authorities" w:semiHidden="1" w:unhideWhenUsed="1"/>
-    <w:lsdException w:name="macro" w:semiHidden="1" w:unhideWhenUsed="1"/>
-    <w:lsdException w:name="toa heading" w:semiHidden="1" w:unhideWhenUsed="1"/>
-    <w:lsdException w:name="List" w:semiHidden="1" w:unhideWhenUsed="1"/>
-    <w:lsdException w:name="List Bullet" w:semiHidden="1" w:unhideWhenUsed="1"/>
-    <w:lsdException w:name="List Number" w:semiHidden="1" w:unhideWhenUsed="1"/>
-    <w:lsdException w:name="List 2" w:semiHidden="1" w:unhideWhenUsed="1"/>
-    <w:lsdException w:name="List 3" w:semiHidden="1" w:unhideWhenUsed="1"/>
-    <w:lsdException w:name="List 4" w:semiHidden="1" w:unhideWhenUsed="1"/>
-    <w:lsdException w:name="List 5" w:semiHidden="1" w:unhideWhenUsed="1"/>
-    <w:lsdException w:name="List Bullet 2" w:semiHidden="1" w:unhideWhenUsed="1"/>
-    <w:lsdException w:name="List Bullet 3" w:semiHidden="1" w:unhideWhenUsed="1"/>
-    <w:lsdException w:name="List Bullet 4" w:semiHidden="1" w:unhideWhenUsed="1"/>
-    <w:lsdException w:name="List Bullet 5" w:semiHidden="1" w:unhideWhenUsed="1"/>
-    <w:lsdException w:name="List Number 2" w:semiHidden="1" w:unhideWhenUsed="1"/>
-    <w:lsdException w:name="List Number 3" w:semiHidden="1" w:unhideWhenUsed="1"/>
-    <w:lsdException w:name="List Number 4" w:semiHidden="1" w:unhideWhenUsed="1"/>
-    <w:lsdException w:name="List Number 5" w:semiHidden="1" w:unhideWhenUsed="1"/>
-    <w:lsdException w:name="Title" w:uiPriority="10" w:qFormat="1"/>
-    <w:lsdException w:name="Closing" w:semiHidden="1" w:unhideWhenUsed="1"/>
-    <w:lsdException w:name="Signature" w:semiHidden="1" w:unhideWhenUsed="1"/>
-    <w:lsdException w:name="Default Paragraph Font" w:semiHidden="1" w:uiPriority="1" w:unhideWhenUsed="1"/>
-    <w:lsdException w:name="Body Text" w:semiHidden="1" w:uiPriority="0" w:unhideWhenUsed="1"/>
-    <w:lsdException w:name="Body Text Indent" w:semiHidden="1" w:unhideWhenUsed="1"/>
-    <w:lsdException w:name="List Continue" w:semiHidden="1" w:unhideWhenUsed="1"/>
-    <w:lsdException w:name="List Continue 2" w:semiHidden="1" w:unhideWhenUsed="1"/>
-    <w:lsdException w:name="List Continue 3" w:semiHidden="1" w:unhideWhenUsed="1"/>
-    <w:lsdException w:name="List Continue 4" w:semiHidden="1" w:unhideWhenUsed="1"/>
-    <w:lsdException w:name="List Continue 5" w:semiHidden="1" w:unhideWhenUsed="1"/>
-    <w:lsdException w:name="Message Header" w:semiHidden="1" w:unhideWhenUsed="1"/>
-    <w:lsdException w:name="Subtitle" w:uiPriority="11" w:qFormat="1"/>
-    <w:lsdException w:name="Salutation" w:semiHidden="1" w:unhideWhenUsed="1"/>
-    <w:lsdException w:name="Date" w:semiHidden="1" w:unhideWhenUsed="1"/>
-    <w:lsdException w:name="Body Text First Indent" w:semiHidden="1" w:unhideWhenUsed="1"/>
-    <w:lsdException w:name="Body Text First Indent 2" w:semiHidden="1" w:unhideWhenUsed="1"/>
-    <w:lsdException w:name="Note Heading" w:semiHidden="1" w:unhideWhenUsed="1"/>
-    <w:lsdException w:name="Body Text 2" w:semiHidden="1" w:unhideWhenUsed="1"/>
-    <w:lsdException w:name="Body Text 3" w:semiHidden="1" w:unhideWhenUsed="1"/>
-    <w:lsdException w:name="Body Text Indent 2" w:semiHidden="1" w:unhideWhenUsed="1"/>
-    <w:lsdException w:name="Body Text Indent 3" w:semiHidden="1" w:unhideWhenUsed="1"/>
-    <w:lsdException w:name="Block Text" w:semiHidden="1" w:unhideWhenUsed="1"/>
-    <w:lsdException w:name="Hyperlink" w:semiHidden="1" w:unhideWhenUsed="1"/>
-    <w:lsdException w:name="FollowedHyperlink" w:semiHidden="1" w:unhideWhenUsed="1"/>
-    <w:lsdException w:name="Strong" w:uiPriority="22" w:qFormat="1"/>
-    <w:lsdException w:name="Emphasis" w:uiPriority="20" w:qFormat="1"/>
-    <w:lsdException w:name="Document Map" w:semiHidden="1" w:unhideWhenUsed="1"/>
-    <w:lsdException w:name="Plain Text" w:semiHidden="1" w:unhideWhenUsed="1"/>
-    <w:lsdException w:name="E-mail Signature" w:semiHidden="1" w:unhideWhenUsed="1"/>
-    <w:lsdException w:name="HTML Top of Form" w:semiHidden="1" w:unhideWhenUsed="1"/>
-    <w:lsdException w:name="HTML Bottom of Form" w:semiHidden="1" w:unhideWhenUsed="1"/>
-    <w:lsdException w:name="Normal (Web)" w:semiHidden="1" w:unhideWhenUsed="1"/>
-    <w:lsdException w:name="HTML Acronym" w:semiHidden="1" w:unhideWhenUsed="1"/>
-    <w:lsdException w:name="HTML Address" w:semiHidden="1" w:unhideWhenUsed="1"/>
-    <w:lsdException w:name="HTML Cite" w:semiHidden="1" w:unhideWhenUsed="1"/>
-    <w:lsdException w:name="HTML Code" w:semiHidden="1" w:unhideWhenUsed="1"/>
-    <w:lsdException w:name="HTML Definition" w:semiHidden="1" w:unhideWhenUsed="1"/>
-    <w:lsdException w:name="HTML Keyboard" w:semiHidden="1" w:unhideWhenUsed="1"/>
-    <w:lsdException w:name="HTML Preformatted" w:semiHidden="1" w:unhideWhenUsed="1"/>
-    <w:lsdException w:name="HTML Sample" w:semiHidden="1" w:unhideWhenUsed="1"/>
-    <w:lsdException w:name="HTML Typewriter" w:semiHidden="1" w:unhideWhenUsed="1"/>
-    <w:lsdException w:name="HTML Variable" w:semiHidden="1" w:unhideWhenUsed="1"/>
-    <w:lsdException w:name="Normal Table" w:semiHidden="1" w:unhideWhenUsed="1"/>
-    <w:lsdException w:name="annotation subject" w:semiHidden="1" w:unhideWhenUsed="1"/>
-    <w:lsdException w:name="No List" w:semiHidden="1" w:unhideWhenUsed="1"/>
-    <w:lsdException w:name="Outline List 1" w:semiHidden="1" w:unhideWhenUsed="1"/>
-    <w:lsdException w:name="Outline List 2" w:semiHidden="1" w:unhideWhenUsed="1"/>
-    <w:lsdException w:name="Outline List 3" w:semiHidden="1" w:unhideWhenUsed="1"/>
-    <w:lsdException w:name="Table Simple 1" w:semiHidden="1" w:unhideWhenUsed="1"/>
-    <w:lsdException w:name="Table Simple 2" w:semiHidden="1" w:unhideWhenUsed="1"/>
-    <w:lsdException w:name="Table Simple 3" w:semiHidden="1" w:unhideWhenUsed="1"/>
-    <w:lsdException w:name="Table Classic 1" w:semiHidden="1" w:unhideWhenUsed="1"/>
-    <w:lsdException w:name="Table Classic 2" w:semiHidden="1" w:unhideWhenUsed="1"/>
-    <w:lsdException w:name="Table Classic 3" w:semiHidden="1" w:unhideWhenUsed="1"/>
-    <w:lsdException w:name="Table Classic 4" w:semiHidden="1" w:unhideWhenUsed="1"/>
-    <w:lsdException w:name="Table Colorful 1" w:semiHidden="1" w:unhideWhenUsed="1"/>
-    <w:lsdException w:name="Table Colorful 2" w:semiHidden="1" w:unhideWhenUsed="1"/>
-    <w:lsdException w:name="Table Colorful 3" w:semiHidden="1" w:unhideWhenUsed="1"/>
-    <w:lsdException w:name="Table Columns 1" w:semiHidden="1" w:unhideWhenUsed="1"/>
-    <w:lsdException w:name="Table Columns 2" w:semiHidden="1" w:unhideWhenUsed="1"/>
-    <w:lsdException w:name="Table Columns 3" w:semiHidden="1" w:unhideWhenUsed="1"/>
-    <w:lsdException w:name="Table Columns 4" w:semiHidden="1" w:unhideWhenUsed="1"/>
-    <w:lsdException w:name="Table Columns 5" w:semiHidden="1" w:unhideWhenUsed="1"/>
-    <w:lsdException w:name="Table Grid 1" w:semiHidden="1" w:unhideWhenUsed="1"/>
-    <w:lsdException w:name="Table Grid 2" w:semiHidden="1" w:unhideWhenUsed="1"/>
-    <w:lsdException w:name="Table Grid 3" w:semiHidden="1" w:unhideWhenUsed="1"/>
-    <w:lsdException w:name="Table Grid 4" w:semiHidden="1" w:unhideWhenUsed="1"/>
-    <w:lsdException w:name="Table Grid 5" w:semiHidden="1" w:unhideWhenUsed="1"/>
-    <w:lsdException w:name="Table Grid 6" w:semiHidden="1" w:unhideWhenUsed="1"/>
-    <w:lsdException w:name="Table Grid 7" w:semiHidden="1" w:unhideWhenUsed="1"/>
-    <w:lsdException w:name="Table Grid 8" w:semiHidden="1" w:unhideWhenUsed="1"/>
-    <w:lsdException w:name="Table List 1" w:semiHidden="1" w:unhideWhenUsed="1"/>
-    <w:lsdException w:name="Table List 2" w:semiHidden="1" w:unhideWhenUsed="1"/>
-    <w:lsdException w:name="Table List 3" w:semiHidden="1" w:unhideWhenUsed="1"/>
-    <w:lsdException w:name="Table List 4" w:semiHidden="1" w:unhideWhenUsed="1"/>
-    <w:lsdException w:name="Table List 5" w:semiHidden="1" w:unhideWhenUsed="1"/>
-    <w:lsdException w:name="Table List 6" w:semiHidden="1" w:unhideWhenUsed="1"/>
-    <w:lsdException w:name="Table List 7" w:semiHidden="1" w:unhideWhenUsed="1"/>
-    <w:lsdException w:name="Table List 8" w:semiHidden="1" w:unhideWhenUsed="1"/>
-    <w:lsdException w:name="Table 3D effects 1" w:semiHidden="1" w:unhideWhenUsed="1"/>
-    <w:lsdException w:name="Table 3D effects 2" w:semiHidden="1" w:unhideWhenUsed="1"/>
-    <w:lsdException w:name="Table 3D effects 3" w:semiHidden="1" w:unhideWhenUsed="1"/>
-    <w:lsdException w:name="Table Contemporary" w:semiHidden="1" w:unhideWhenUsed="1"/>
-    <w:lsdException w:name="Table Elegant" w:semiHidden="1" w:unhideWhenUsed="1"/>
-    <w:lsdException w:name="Table Professional" w:semiHidden="1" w:unhideWhenUsed="1"/>
-    <w:lsdException w:name="Table Subtle 1" w:semiHidden="1" w:unhideWhenUsed="1"/>
-    <w:lsdException w:name="Table Subtle 2" w:semiHidden="1" w:unhideWhenUsed="1"/>
-    <w:lsdException w:name="Table Web 1" w:semiHidden="1" w:unhideWhenUsed="1"/>
-    <w:lsdException w:name="Table Web 2" w:semiHidden="1" w:unhideWhenUsed="1"/>
-    <w:lsdException w:name="Table Web 3" w:semiHidden="1" w:unhideWhenUsed="1"/>
-    <w:lsdException w:name="Balloon Text" w:semiHidden="1" w:unhideWhenUsed="1"/>
-    <w:lsdException w:name="Table Grid" w:uiPriority="39"/>
-    <w:lsdException w:name="Table Theme" w:semiHidden="1" w:unhideWhenUsed="1"/>
-    <w:lsdException w:name="Placeholder Text" w:semiHidden="1"/>
-    <w:lsdException w:name="No Spacing" w:uiPriority="1" w:qFormat="1"/>
-    <w:lsdException w:name="Light Shading" w:uiPriority="60"/>
-    <w:lsdException w:name="Light List" w:uiPriority="61"/>
-    <w:lsdException w:name="Light Grid" w:uiPriority="62"/>
-    <w:lsdException w:name="Medium Shading 1" w:uiPriority="63"/>
-    <w:lsdException w:name="Medium Shading 2" w:uiPriority="64"/>
-    <w:lsdException w:name="Medium List 1" w:uiPriority="65"/>
-    <w:lsdException w:name="Medium List 2" w:uiPriority="66"/>
-    <w:lsdException w:name="Medium Grid 1" w:uiPriority="67"/>
-    <w:lsdException w:name="Medium Grid 2" w:uiPriority="68"/>
-    <w:lsdException w:name="Medium Grid 3" w:uiPriority="69"/>
-    <w:lsdException w:name="Dark List" w:uiPriority="70"/>
-    <w:lsdException w:name="Colorful Shading" w:uiPriority="71"/>
-    <w:lsdException w:name="Colorful List" w:uiPriority="72"/>
-    <w:lsdException w:name="Colorful Grid" w:uiPriority="73"/>
-    <w:lsdException w:name="Light Shading Accent 1" w:uiPriority="60"/>
-    <w:lsdException w:name="Light List Accent 1" w:uiPriority="61"/>
-    <w:lsdException w:name="Light Grid Accent 1" w:uiPriority="62"/>
-    <w:lsdException w:name="Medium Shading 1 Accent 1" w:uiPriority="63"/>
-    <w:lsdException w:name="Medium Shading 2 Accent 1" w:uiPriority="64"/>
-    <w:lsdException w:name="Medium List 1 Accent 1" w:uiPriority="65"/>
-    <w:lsdException w:name="Revision" w:semiHidden="1"/>
-    <w:lsdException w:name="List Paragraph" w:uiPriority="34" w:qFormat="1"/>
-    <w:lsdException w:name="Quote" w:uiPriority="29" w:qFormat="1"/>
-    <w:lsdException w:name="Intense Quote" w:uiPriority="30" w:qFormat="1"/>
-    <w:lsdException w:name="Medium List 2 Accent 1" w:uiPriority="66"/>
-    <w:lsdException w:name="Medium Grid 1 Accent 1" w:uiPriority="67"/>
-    <w:lsdException w:name="Medium Grid 2 Accent 1" w:uiPriority="68"/>
-    <w:lsdException w:name="Medium Grid 3 Accent 1" w:uiPriority="69"/>
-    <w:lsdException w:name="Dark List Accent 1" w:uiPriority="70"/>
-    <w:lsdException w:name="Colorful Shading Accent 1" w:uiPriority="71"/>
-    <w:lsdException w:name="Colorful List Accent 1" w:uiPriority="72"/>
-    <w:lsdException w:name="Colorful Grid Accent 1" w:uiPriority="73"/>
-    <w:lsdException w:name="Light Shading Accent 2" w:uiPriority="60"/>
-    <w:lsdException w:name="Light List Accent 2" w:uiPriority="61"/>
-    <w:lsdException w:name="Light Grid Accent 2" w:uiPriority="62"/>
-    <w:lsdException w:name="Medium Shading 1 Accent 2" w:uiPriority="63"/>
-    <w:lsdException w:name="Medium Shading 2 Accent 2" w:uiPriority="64"/>
-    <w:lsdException w:name="Medium List 1 Accent 2" w:uiPriority="65"/>
-    <w:lsdException w:name="Medium List 2 Accent 2" w:uiPriority="66"/>
-    <w:lsdException w:name="Medium Grid 1 Accent 2" w:uiPriority="67"/>
-    <w:lsdException w:name="Medium Grid 2 Accent 2" w:uiPriority="68"/>
-    <w:lsdException w:name="Medium Grid 3 Accent 2" w:uiPriority="69"/>
-    <w:lsdException w:name="Dark List Accent 2" w:uiPriority="70"/>
-    <w:lsdException w:name="Colorful Shading Accent 2" w:uiPriority="71"/>
-    <w:lsdException w:name="Colorful List Accent 2" w:uiPriority="72"/>
-    <w:lsdException w:name="Colorful Grid Accent 2" w:uiPriority="73"/>
-    <w:lsdException w:name="Light Shading Accent 3" w:uiPriority="60"/>
-    <w:lsdException w:name="Light List Accent 3" w:uiPriority="61"/>
-    <w:lsdException w:name="Light Grid Accent 3" w:uiPriority="62"/>
-    <w:lsdException w:name="Medium Shading 1 Accent 3" w:uiPriority="63"/>
-    <w:lsdException w:name="Medium Shading 2 Accent 3" w:uiPriority="64"/>
-    <w:lsdException w:name="Medium List 1 Accent 3" w:uiPriority="65"/>
-    <w:lsdException w:name="Medium List 2 Accent 3" w:uiPriority="66"/>
-    <w:lsdException w:name="Medium Grid 1 Accent 3" w:uiPriority="67"/>
-    <w:lsdException w:name="Medium Grid 2 Accent 3" w:uiPriority="68"/>
-    <w:lsdException w:name="Medium Grid 3 Accent 3" w:uiPriority="69"/>
-    <w:lsdException w:name="Dark List Accent 3" w:uiPriority="70"/>
-    <w:lsdException w:name="Colorful Shading Accent 3" w:uiPriority="71"/>
-    <w:lsdException w:name="Colorful List Accent 3" w:uiPriority="72"/>
-    <w:lsdException w:name="Colorful Grid Accent 3" w:uiPriority="73"/>
-    <w:lsdException w:name="Light Shading Accent 4" w:uiPriority="60"/>
-    <w:lsdException w:name="Light List Accent 4" w:uiPriority="61"/>
-    <w:lsdException w:name="Light Grid Accent 4" w:uiPriority="62"/>
-    <w:lsdException w:name="Medium Shading 1 Accent 4" w:uiPriority="63"/>
-    <w:lsdException w:name="Medium Shading 2 Accent 4" w:uiPriority="64"/>
-    <w:lsdException w:name="Medium List 1 Accent 4" w:uiPriority="65"/>
-    <w:lsdException w:name="Medium List 2 Accent 4" w:uiPriority="66"/>
-    <w:lsdException w:name="Medium Grid 1 Accent 4" w:uiPriority="67"/>
-    <w:lsdException w:name="Medium Grid 2 Accent 4" w:uiPriority="68"/>
-    <w:lsdException w:name="Medium Grid 3 Accent 4" w:uiPriority="69"/>
-    <w:lsdException w:name="Dark List Accent 4" w:uiPriority="70"/>
-    <w:lsdException w:name="Colorful Shading Accent 4" w:uiPriority="71"/>
-    <w:lsdException w:name="Colorful List Accent 4" w:uiPriority="72"/>
-    <w:lsdException w:name="Colorful Grid Accent 4" w:uiPriority="73"/>
-    <w:lsdException w:name="Light Shading Accent 5" w:uiPriority="60"/>
-    <w:lsdException w:name="Light List Accent 5" w:uiPriority="61"/>
-    <w:lsdException w:name="Light Grid Accent 5" w:uiPriority="62"/>
-    <w:lsdException w:name="Medium Shading 1 Accent 5" w:uiPriority="63"/>
-    <w:lsdException w:name="Medium Shading 2 Accent 5" w:uiPriority="64"/>
-    <w:lsdException w:name="Medium List 1 Accent 5" w:uiPriority="65"/>
-    <w:lsdException w:name="Medium List 2 Accent 5" w:uiPriority="66"/>
-    <w:lsdException w:name="Medium Grid 1 Accent 5" w:uiPriority="67"/>
-    <w:lsdException w:name="Medium Grid 2 Accent 5" w:uiPriority="68"/>
-    <w:lsdException w:name="Medium Grid 3 Accent 5" w:uiPriority="69"/>
-    <w:lsdException w:name="Dark List Accent 5" w:uiPriority="70"/>
-    <w:lsdException w:name="Colorful Shading Accent 5" w:uiPriority="71"/>
-    <w:lsdException w:name="Colorful List Accent 5" w:uiPriority="72"/>
-    <w:lsdException w:name="Colorful Grid Accent 5" w:uiPriority="73"/>
-    <w:lsdException w:name="Light Shading Accent 6" w:uiPriority="60"/>
-    <w:lsdException w:name="Light List Accent 6" w:uiPriority="61"/>
-    <w:lsdException w:name="Light Grid Accent 6" w:uiPriority="62"/>
-    <w:lsdException w:name="Medium Shading 1 Accent 6" w:uiPriority="63"/>
-    <w:lsdException w:name="Medium Shading 2 Accent 6" w:uiPriority="64"/>
-    <w:lsdException w:name="Medium List 1 Accent 6" w:uiPriority="65"/>
-    <w:lsdException w:name="Medium List 2 Accent 6" w:uiPriority="66"/>
-    <w:lsdException w:name="Medium Grid 1 Accent 6" w:uiPriority="67"/>
-    <w:lsdException w:name="Medium Grid 2 Accent 6" w:uiPriority="68"/>
-    <w:lsdException w:name="Medium Grid 3 Accent 6" w:uiPriority="69"/>
-    <w:lsdException w:name="Dark List Accent 6" w:uiPriority="70"/>
-    <w:lsdException w:name="Colorful Shading Accent 6" w:uiPriority="71"/>
-    <w:lsdException w:name="Colorful List Accent 6" w:uiPriority="72"/>
-    <w:lsdException w:name="Colorful Grid Accent 6" w:uiPriority="73"/>
-    <w:lsdException w:name="Subtle Emphasis" w:uiPriority="19" w:qFormat="1"/>
-    <w:lsdException w:name="Intense Emphasis" w:uiPriority="21" w:qFormat="1"/>
-    <w:lsdException w:name="Subtle Reference" w:uiPriority="31" w:qFormat="1"/>
-    <w:lsdException w:name="Intense Reference" w:uiPriority="32" w:qFormat="1"/>
-    <w:lsdException w:name="Book Title" w:uiPriority="33" w:qFormat="1"/>
-    <w:lsdException w:name="Bibliography" w:semiHidden="1" w:uiPriority="37" w:unhideWhenUsed="1"/>
-    <w:lsdException w:name="TOC Heading" w:semiHidden="1" w:uiPriority="39" w:unhideWhenUsed="1" w:qFormat="1"/>
-    <w:lsdException w:name="Plain Table 1" w:uiPriority="41"/>
-    <w:lsdException w:name="Plain Table 2" w:uiPriority="42"/>
-    <w:lsdException w:name="Plain Table 3" w:uiPriority="43"/>
-    <w:lsdException w:name="Plain Table 4" w:uiPriority="44"/>
-    <w:lsdException w:name="Plain Table 5" w:uiPriority="45"/>
-    <w:lsdException w:name="Grid Table Light" w:uiPriority="40"/>
-    <w:lsdException w:name="Grid Table 1 Light" w:uiPriority="46"/>
-    <w:lsdException w:name="Grid Table 2" w:uiPriority="47"/>
-    <w:lsdException w:name="Grid Table 3" w:uiPriority="48"/>
-    <w:lsdException w:name="Grid Table 4" w:uiPriority="49"/>
-    <w:lsdException w:name="Grid Table 5 Dark" w:uiPriority="50"/>
-    <w:lsdException w:name="Grid Table 6 Colorful" w:uiPriority="51"/>
-    <w:lsdException w:name="Grid Table 7 Colorful" w:uiPriority="52"/>
-    <w:lsdException w:name="Grid Table 1 Light Accent 1" w:uiPriority="46"/>
-    <w:lsdException w:name="Grid Table 2 Accent 1" w:uiPriority="47"/>
-    <w:lsdException w:name="Grid Table 3 Accent 1" w:uiPriority="48"/>
-    <w:lsdException w:name="Grid Table 4 Accent 1" w:uiPriority="49"/>
-    <w:lsdException w:name="Grid Table 5 Dark Accent 1" w:uiPriority="50"/>
-    <w:lsdException w:name="Grid Table 6 Colorful Accent 1" w:uiPriority="51"/>
-    <w:lsdException w:name="Grid Table 7 Colorful Accent 1" w:uiPriority="52"/>
-    <w:lsdException w:name="Grid Table 1 Light Accent 2" w:uiPriority="46"/>
-    <w:lsdException w:name="Grid Table 2 Accent 2" w:uiPriority="47"/>
-    <w:lsdException w:name="Grid Table 3 Accent 2" w:uiPriority="48"/>
-    <w:lsdException w:name="Grid Table 4 Accent 2" w:uiPriority="49"/>
-    <w:lsdException w:name="Grid Table 5 Dark Accent 2" w:uiPriority="50"/>
-    <w:lsdException w:name="Grid Table 6 Colorful Accent 2" w:uiPriority="51"/>
-    <w:lsdException w:name="Grid Table 7 Colorful Accent 2" w:uiPriority="52"/>
-    <w:lsdException w:name="Grid Table 1 Light Accent 3" w:uiPriority="46"/>
-    <w:lsdException w:name="Grid Table 2 Accent 3" w:uiPriority="47"/>
-    <w:lsdException w:name="Grid Table 3 Accent 3" w:uiPriority="48"/>
-    <w:lsdException w:name="Grid Table 4 Accent 3" w:uiPriority="49"/>
-    <w:lsdException w:name="Grid Table 5 Dark Accent 3" w:uiPriority="50"/>
-    <w:lsdException w:name="Grid Table 6 Colorful Accent 3" w:uiPriority="51"/>
-    <w:lsdException w:name="Grid Table 7 Colorful Accent 3" w:uiPriority="52"/>
-    <w:lsdException w:name="Grid Table 1 Light Accent 4" w:uiPriority="46"/>
-    <w:lsdException w:name="Grid Table 2 Accent 4" w:uiPriority="47"/>
-    <w:lsdException w:name="Grid Table 3 Accent 4" w:uiPriority="48"/>
-    <w:lsdException w:name="Grid Table 4 Accent 4" w:uiPriority="49"/>
-    <w:lsdException w:name="Grid Table 5 Dark Accent 4" w:uiPriority="50"/>
-    <w:lsdException w:name="Grid Table 6 Colorful Accent 4" w:uiPriority="51"/>
-    <w:lsdException w:name="Grid Table 7 Colorful Accent 4" w:uiPriority="52"/>
-    <w:lsdException w:name="Grid Table 1 Light Accent 5" w:uiPriority="46"/>
-    <w:lsdException w:name="Grid Table 2 Accent 5" w:uiPriority="47"/>
-    <w:lsdException w:name="Grid Table 3 Accent 5" w:uiPriority="48"/>
-    <w:lsdException w:name="Grid Table 4 Accent 5" w:uiPriority="49"/>
-    <w:lsdException w:name="Grid Table 5 Dark Accent 5" w:uiPriority="50"/>
-    <w:lsdException w:name="Grid Table 6 Colorful Accent 5" w:uiPriority="51"/>
-    <w:lsdException w:name="Grid Table 7 Colorful Accent 5" w:uiPriority="52"/>
-    <w:lsdException w:name="Grid Table 1 Light Accent 6" w:uiPriority="46"/>
-    <w:lsdException w:name="Grid Table 2 Accent 6" w:uiPriority="47"/>
-    <w:lsdException w:name="Grid Table 3 Accent 6" w:uiPriority="48"/>
-    <w:lsdException w:name="Grid Table 4 Accent 6" w:uiPriority="49"/>
-    <w:lsdException w:name="Grid Table 5 Dark Accent 6" w:uiPriority="50"/>
-    <w:lsdException w:name="Grid Table 6 Colorful Accent 6" w:uiPriority="51"/>
-    <w:lsdException w:name="Grid Table 7 Colorful Accent 6" w:uiPriority="52"/>
-    <w:lsdException w:name="List Table 1 Light" w:uiPriority="46"/>
-    <w:lsdException w:name="List Table 2" w:uiPriority="47"/>
-    <w:lsdException w:name="List Table 3" w:uiPriority="48"/>
-    <w:lsdException w:name="List Table 4" w:uiPriority="49"/>
-    <w:lsdException w:name="List Table 5 Dark" w:uiPriority="50"/>
-    <w:lsdException w:name="List Table 6 Colorful" w:uiPriority="51"/>
-    <w:lsdException w:name="List Table 7 Colorful" w:uiPriority="52"/>
-    <w:lsdException w:name="List Table 1 Light Accent 1" w:uiPriority="46"/>
-    <w:lsdException w:name="List Table 2 Accent 1" w:uiPriority="47"/>
-    <w:lsdException w:name="List Table 3 Accent 1" w:uiPriority="48"/>
-    <w:lsdException w:name="List Table 4 Accent 1" w:uiPriority="49"/>
-    <w:lsdException w:name="List Table 5 Dark Accent 1" w:uiPriority="50"/>
-    <w:lsdException w:name="List Table 6 Colorful Accent 1" w:uiPriority="51"/>
-    <w:lsdException w:name="List Table 7 Colorful Accent 1" w:uiPriority="52"/>
-    <w:lsdException w:name="List Table 1 Light Accent 2" w:uiPriority="46"/>
-    <w:lsdException w:name="List Table 2 Accent 2" w:uiPriority="47"/>
-    <w:lsdException w:name="List Table 3 Accent 2" w:uiPriority="48"/>
-    <w:lsdException w:name="List Table 4 Accent 2" w:uiPriority="49"/>
-    <w:lsdException w:name="List Table 5 Dark Accent 2" w:uiPriority="50"/>
-    <w:lsdException w:name="List Table 6 Colorful Accent 2" w:uiPriority="51"/>
-    <w:lsdException w:name="List Table 7 Colorful Accent 2" w:uiPriority="52"/>
-    <w:lsdException w:name="List Table 1 Light Accent 3" w:uiPriority="46"/>
-    <w:lsdException w:name="List Table 2 Accent 3" w:uiPriority="47"/>
-    <w:lsdException w:name="List Table 3 Accent 3" w:uiPriority="48"/>
-    <w:lsdException w:name="List Table 4 Accent 3" w:uiPriority="49"/>
-    <w:lsdException w:name="List Table 5 Dark Accent 3" w:uiPriority="50"/>
-    <w:lsdException w:name="List Table 6 Colorful Accent 3" w:uiPriority="51"/>
-    <w:lsdException w:name="List Table 7 Colorful Accent 3" w:uiPriority="52"/>
-    <w:lsdException w:name="List Table 1 Light Accent 4" w:uiPriority="46"/>
-    <w:lsdException w:name="List Table 2 Accent 4" w:uiPriority="47"/>
-    <w:lsdException w:name="List Table 3 Accent 4" w:uiPriority="48"/>
-    <w:lsdException w:name="List Table 4 Accent 4" w:uiPriority="49"/>
-    <w:lsdException w:name="List Table 5 Dark Accent 4" w:uiPriority="50"/>
-    <w:lsdException w:name="List Table 6 Colorful Accent 4" w:uiPriority="51"/>
-    <w:lsdException w:name="List Table 7 Colorful Accent 4" w:uiPriority="52"/>
-    <w:lsdException w:name="List Table 1 Light Accent 5" w:uiPriority="46"/>
-    <w:lsdException w:name="List Table 2 Accent 5" w:uiPriority="47"/>
-    <w:lsdException w:name="List Table 3 Accent 5" w:uiPriority="48"/>
-    <w:lsdException w:name="List Table 4 Accent 5" w:uiPriority="49"/>
-    <w:lsdException w:name="List Table 5 Dark Accent 5" w:uiPriority="50"/>
-    <w:lsdException w:name="List Table 6 Colorful Accent 5" w:uiPriority="51"/>
-    <w:lsdException w:name="List Table 7 Colorful Accent 5" w:uiPriority="52"/>
-    <w:lsdException w:name="List Table 1 Light Accent 6" w:uiPriority="46"/>
-    <w:lsdException w:name="List Table 2 Accent 6" w:uiPriority="47"/>
-    <w:lsdException w:name="List Table 3 Accent 6" w:uiPriority="48"/>
-    <w:lsdException w:name="List Table 4 Accent 6" w:uiPriority="49"/>
-    <w:lsdException w:name="List Table 5 Dark Accent 6" w:uiPriority="50"/>
-    <w:lsdException w:name="List Table 6 Colorful Accent 6" w:uiPriority="51"/>
-    <w:lsdException w:name="List Table 7 Colorful Accent 6" w:uiPriority="52"/>
-    <w:lsdException w:name="Mention" w:semiHidden="1" w:unhideWhenUsed="1"/>
-    <w:lsdException w:name="Smart Hyperlink" w:semiHidden="1" w:unhideWhenUsed="1"/>
-    <w:lsdException w:name="Hashtag" w:semiHidden="1" w:unhideWhenUsed="1"/>
-    <w:lsdException w:name="Unresolved Mention" w:semiHidden="1" w:unhideWhenUsed="1"/>
+  <w:latentStyles w:defLockedState="0" w:defUIPriority="99" w:defSemiHidden="1" w:defUnhideWhenUsed="1" w:defQFormat="0" w:count="267">
+    <w:lsdException w:name="Normal" w:semiHidden="0" w:uiPriority="0" w:unhideWhenUsed="0" w:qFormat="1"/>
+    <w:lsdException w:name="heading 1" w:semiHidden="0" w:uiPriority="9" w:unhideWhenUsed="0" w:qFormat="1"/>
+    <w:lsdException w:name="heading 2" w:uiPriority="9" w:qFormat="1"/>
+    <w:lsdException w:name="heading 3" w:uiPriority="9" w:qFormat="1"/>
+    <w:lsdException w:name="heading 4" w:uiPriority="9" w:qFormat="1"/>
+    <w:lsdException w:name="heading 5" w:uiPriority="9" w:qFormat="1"/>
+    <w:lsdException w:name="heading 6" w:uiPriority="9" w:qFormat="1"/>
+    <w:lsdException w:name="heading 7" w:uiPriority="9" w:qFormat="1"/>
+    <w:lsdException w:name="heading 8" w:uiPriority="9" w:qFormat="1"/>
+    <w:lsdException w:name="heading 9" w:uiPriority="9" w:qFormat="1"/>
+    <w:lsdException w:name="toc 1" w:uiPriority="39"/>
+    <w:lsdException w:name="toc 2" w:uiPriority="39"/>
+    <w:lsdException w:name="toc 3" w:uiPriority="39"/>
+    <w:lsdException w:name="toc 4" w:uiPriority="39"/>
+    <w:lsdException w:name="toc 5" w:uiPriority="39"/>
+    <w:lsdException w:name="toc 6" w:uiPriority="39"/>
+    <w:lsdException w:name="toc 7" w:uiPriority="39"/>
+    <w:lsdException w:name="toc 8" w:uiPriority="39"/>
+    <w:lsdException w:name="toc 9" w:uiPriority="39"/>
+    <w:lsdException w:name="caption" w:uiPriority="35" w:qFormat="1"/>
+    <w:lsdException w:name="Title" w:semiHidden="0" w:uiPriority="10" w:unhideWhenUsed="0" w:qFormat="1"/>
+    <w:lsdException w:name="Default Paragraph Font" w:uiPriority="1"/>
+    <w:lsdException w:name="Body Text" w:uiPriority="0"/>
+    <w:lsdException w:name="Subtitle" w:semiHidden="0" w:uiPriority="11" w:unhideWhenUsed="0" w:qFormat="1"/>
+    <w:lsdException w:name="Strong" w:semiHidden="0" w:uiPriority="22" w:unhideWhenUsed="0" w:qFormat="1"/>
+    <w:lsdException w:name="Emphasis" w:semiHidden="0" w:uiPriority="20" w:unhideWhenUsed="0" w:qFormat="1"/>
+    <w:lsdException w:name="Table Grid" w:semiHidden="0" w:uiPriority="39" w:unhideWhenUsed="0"/>
+    <w:lsdException w:name="Placeholder Text" w:unhideWhenUsed="0"/>
+    <w:lsdException w:name="No Spacing" w:semiHidden="0" w:uiPriority="1" w:unhideWhenUsed="0" w:qFormat="1"/>
+    <w:lsdException w:name="Light Shading" w:semiHidden="0" w:uiPriority="60" w:unhideWhenUsed="0"/>
+    <w:lsdException w:name="Light List" w:semiHidden="0" w:uiPriority="61" w:unhideWhenUsed="0"/>
+    <w:lsdException w:name="Light Grid" w:semiHidden="0" w:uiPriority="62" w:unhideWhenUsed="0"/>
+    <w:lsdException w:name="Medium Shading 1" w:semiHidden="0" w:uiPriority="63" w:unhideWhenUsed="0"/>
+    <w:lsdException w:name="Medium Shading 2" w:semiHidden="0" w:uiPriority="64" w:unhideWhenUsed="0"/>
+    <w:lsdException w:name="Medium List 1" w:semiHidden="0" w:uiPriority="65" w:unhideWhenUsed="0"/>
+    <w:lsdException w:name="Medium List 2" w:semiHidden="0" w:uiPriority="66" w:unhideWhenUsed="0"/>
+    <w:lsdException w:name="Medium Grid 1" w:semiHidden="0" w:uiPriority="67" w:unhideWhenUsed="0"/>
+    <w:lsdException w:name="Medium Grid 2" w:semiHidden="0" w:uiPriority="68" w:unhideWhenUsed="0"/>
+    <w:lsdException w:name="Medium Grid 3" w:semiHidden="0" w:uiPriority="69" w:unhideWhenUsed="0"/>
+    <w:lsdException w:name="Dark List" w:semiHidden="0" w:uiPriority="70" w:unhideWhenUsed="0"/>
+    <w:lsdException w:name="Colorful Shading" w:semiHidden="0" w:uiPriority="71" w:unhideWhenUsed="0"/>
+    <w:lsdException w:name="Colorful List" w:semiHidden="0" w:uiPriority="72" w:unhideWhenUsed="0"/>
+    <w:lsdException w:name="Colorful Grid" w:semiHidden="0" w:uiPriority="73" w:unhideWhenUsed="0"/>
+    <w:lsdException w:name="Light Shading Accent 1" w:semiHidden="0" w:uiPriority="60" w:unhideWhenUsed="0"/>
+    <w:lsdException w:name="Light List Accent 1" w:semiHidden="0" w:uiPriority="61" w:unhideWhenUsed="0"/>
+    <w:lsdException w:name="Light Grid Accent 1" w:semiHidden="0" w:uiPriority="62" w:unhideWhenUsed="0"/>
+    <w:lsdException w:name="Medium Shading 1 Accent 1" w:semiHidden="0" w:uiPriority="63" w:unhideWhenUsed="0"/>
+    <w:lsdException w:name="Medium Shading 2 Accent 1" w:semiHidden="0" w:uiPriority="64" w:unhideWhenUsed="0"/>
+    <w:lsdException w:name="Medium List 1 Accent 1" w:semiHidden="0" w:uiPriority="65" w:unhideWhenUsed="0"/>
+    <w:lsdException w:name="Revision" w:unhideWhenUsed="0"/>
+    <w:lsdException w:name="List Paragraph" w:semiHidden="0" w:uiPriority="34" w:unhideWhenUsed="0" w:qFormat="1"/>
+    <w:lsdException w:name="Quote" w:semiHidden="0" w:uiPriority="29" w:unhideWhenUsed="0" w:qFormat="1"/>
+    <w:lsdException w:name="Intense Quote" w:semiHidden="0" w:uiPriority="30" w:unhideWhenUsed="0" w:qFormat="1"/>
+    <w:lsdException w:name="Medium List 2 Accent 1" w:semiHidden="0" w:uiPriority="66" w:unhideWhenUsed="0"/>
+    <w:lsdException w:name="Medium Grid 1 Accent 1" w:semiHidden="0" w:uiPriority="67" w:unhideWhenUsed="0"/>
+    <w:lsdException w:name="Medium Grid 2 Accent 1" w:semiHidden="0" w:uiPriority="68" w:unhideWhenUsed="0"/>
+    <w:lsdException w:name="Medium Grid 3 Accent 1" w:semiHidden="0" w:uiPriority="69" w:unhideWhenUsed="0"/>
+    <w:lsdException w:name="Dark List Accent 1" w:semiHidden="0" w:uiPriority="70" w:unhideWhenUsed="0"/>
+    <w:lsdException w:name="Colorful Shading Accent 1" w:semiHidden="0" w:uiPriority="71" w:unhideWhenUsed="0"/>
+    <w:lsdException w:name="Colorful List Accent 1" w:semiHidden="0" w:uiPriority="72" w:unhideWhenUsed="0"/>
+    <w:lsdException w:name="Colorful Grid Accent 1" w:semiHidden="0" w:uiPriority="73" w:unhideWhenUsed="0"/>
+    <w:lsdException w:name="Light Shading Accent 2" w:semiHidden="0" w:uiPriority="60" w:unhideWhenUsed="0"/>
+    <w:lsdException w:name="Light List Accent 2" w:semiHidden="0" w:uiPriority="61" w:unhideWhenUsed="0"/>
+    <w:lsdException w:name="Light Grid Accent 2" w:semiHidden="0" w:uiPriority="62" w:unhideWhenUsed="0"/>
+    <w:lsdException w:name="Medium Shading 1 Accent 2" w:semiHidden="0" w:uiPriority="63" w:unhideWhenUsed="0"/>
+    <w:lsdException w:name="Medium Shading 2 Accent 2" w:semiHidden="0" w:uiPriority="64" w:unhideWhenUsed="0"/>
+    <w:lsdException w:name="Medium List 1 Accent 2" w:semiHidden="0" w:uiPriority="65" w:unhideWhenUsed="0"/>
+    <w:lsdException w:name="Medium List 2 Accent 2" w:semiHidden="0" w:uiPriority="66" w:unhideWhenUsed="0"/>
+    <w:lsdException w:name="Medium Grid 1 Accent 2" w:semiHidden="0" w:uiPriority="67" w:unhideWhenUsed="0"/>
+    <w:lsdException w:name="Medium Grid 2 Accent 2" w:semiHidden="0" w:uiPriority="68" w:unhideWhenUsed="0"/>
+    <w:lsdException w:name="Medium Grid 3 Accent 2" w:semiHidden="0" w:uiPriority="69" w:unhideWhenUsed="0"/>
+    <w:lsdException w:name="Dark List Accent 2" w:semiHidden="0" w:uiPriority="70" w:unhideWhenUsed="0"/>
+    <w:lsdException w:name="Colorful Shading Accent 2" w:semiHidden="0" w:uiPriority="71" w:unhideWhenUsed="0"/>
+    <w:lsdException w:name="Colorful List Accent 2" w:semiHidden="0" w:uiPriority="72" w:unhideWhenUsed="0"/>
+    <w:lsdException w:name="Colorful Grid Accent 2" w:semiHidden="0" w:uiPriority="73" w:unhideWhenUsed="0"/>
+    <w:lsdException w:name="Light Shading Accent 3" w:semiHidden="0" w:uiPriority="60" w:unhideWhenUsed="0"/>
+    <w:lsdException w:name="Light List Accent 3" w:semiHidden="0" w:uiPriority="61" w:unhideWhenUsed="0"/>
+    <w:lsdException w:name="Light Grid Accent 3" w:semiHidden="0" w:uiPriority="62" w:unhideWhenUsed="0"/>
+    <w:lsdException w:name="Medium Shading 1 Accent 3" w:semiHidden="0" w:uiPriority="63" w:unhideWhenUsed="0"/>
+    <w:lsdException w:name="Medium Shading 2 Accent 3" w:semiHidden="0" w:uiPriority="64" w:unhideWhenUsed="0"/>
+    <w:lsdException w:name="Medium List 1 Accent 3" w:semiHidden="0" w:uiPriority="65" w:unhideWhenUsed="0"/>
+    <w:lsdException w:name="Medium List 2 Accent 3" w:semiHidden="0" w:uiPriority="66" w:unhideWhenUsed="0"/>
+    <w:lsdException w:name="Medium Grid 1 Accent 3" w:semiHidden="0" w:uiPriority="67" w:unhideWhenUsed="0"/>
+    <w:lsdException w:name="Medium Grid 2 Accent 3" w:semiHidden="0" w:uiPriority="68" w:unhideWhenUsed="0"/>
+    <w:lsdException w:name="Medium Grid 3 Accent 3" w:semiHidden="0" w:uiPriority="69" w:unhideWhenUsed="0"/>
+    <w:lsdException w:name="Dark List Accent 3" w:semiHidden="0" w:uiPriority="70" w:unhideWhenUsed="0"/>
+    <w:lsdException w:name="Colorful Shading Accent 3" w:semiHidden="0" w:uiPriority="71" w:unhideWhenUsed="0"/>
+    <w:lsdException w:name="Colorful List Accent 3" w:semiHidden="0" w:uiPriority="72" w:unhideWhenUsed="0"/>
+    <w:lsdException w:name="Colorful Grid Accent 3" w:semiHidden="0" w:uiPriority="73" w:unhideWhenUsed="0"/>
+    <w:lsdException w:name="Light Shading Accent 4" w:semiHidden="0" w:uiPriority="60" w:unhideWhenUsed="0"/>
+    <w:lsdException w:name="Light List Accent 4" w:semiHidden="0" w:uiPriority="61" w:unhideWhenUsed="0"/>
+    <w:lsdException w:name="Light Grid Accent 4" w:semiHidden="0" w:uiPriority="62" w:unhideWhenUsed="0"/>
+    <w:lsdException w:name="Medium Shading 1 Accent 4" w:semiHidden="0" w:uiPriority="63" w:unhideWhenUsed="0"/>
+    <w:lsdException w:name="Medium Shading 2 Accent 4" w:semiHidden="0" w:uiPriority="64" w:unhideWhenUsed="0"/>
+    <w:lsdException w:name="Medium List 1 Accent 4" w:semiHidden="0" w:uiPriority="65" w:unhideWhenUsed="0"/>
+    <w:lsdException w:name="Medium List 2 Accent 4" w:semiHidden="0" w:uiPriority="66" w:unhideWhenUsed="0"/>
+    <w:lsdException w:name="Medium Grid 1 Accent 4" w:semiHidden="0" w:uiPriority="67" w:unhideWhenUsed="0"/>
+    <w:lsdException w:name="Medium Grid 2 Accent 4" w:semiHidden="0" w:uiPriority="68" w:unhideWhenUsed="0"/>
+    <w:lsdException w:name="Medium Grid 3 Accent 4" w:semiHidden="0" w:uiPriority="69" w:unhideWhenUsed="0"/>
+    <w:lsdException w:name="Dark List Accent 4" w:semiHidden="0" w:uiPriority="70" w:unhideWhenUsed="0"/>
+    <w:lsdException w:name="Colorful Shading Accent 4" w:semiHidden="0" w:uiPriority="71" w:unhideWhenUsed="0"/>
+    <w:lsdException w:name="Colorful List Accent 4" w:semiHidden="0" w:uiPriority="72" w:unhideWhenUsed="0"/>
+    <w:lsdException w:name="Colorful Grid Accent 4" w:semiHidden="0" w:uiPriority="73" w:unhideWhenUsed="0"/>
+    <w:lsdException w:name="Light Shading Accent 5" w:semiHidden="0" w:uiPriority="60" w:unhideWhenUsed="0"/>
+    <w:lsdException w:name="Light List Accent 5" w:semiHidden="0" w:uiPriority="61" w:unhideWhenUsed="0"/>
+    <w:lsdException w:name="Light Grid Accent 5" w:semiHidden="0" w:uiPriority="62" w:unhideWhenUsed="0"/>
+    <w:lsdException w:name="Medium Shading 1 Accent 5" w:semiHidden="0" w:uiPriority="63" w:unhideWhenUsed="0"/>
+    <w:lsdException w:name="Medium Shading 2 Accent 5" w:semiHidden="0" w:uiPriority="64" w:unhideWhenUsed="0"/>
+    <w:lsdException w:name="Medium List 1 Accent 5" w:semiHidden="0" w:uiPriority="65" w:unhideWhenUsed="0"/>
+    <w:lsdException w:name="Medium List 2 Accent 5" w:semiHidden="0" w:uiPriority="66" w:unhideWhenUsed="0"/>
+    <w:lsdException w:name="Medium Grid 1 Accent 5" w:semiHidden="0" w:uiPriority="67" w:unhideWhenUsed="0"/>
+    <w:lsdException w:name="Medium Grid 2 Accent 5" w:semiHidden="0" w:uiPriority="68" w:unhideWhenUsed="0"/>
+    <w:lsdException w:name="Medium Grid 3 Accent 5" w:semiHidden="0" w:uiPriority="69" w:unhideWhenUsed="0"/>
+    <w:lsdException w:name="Dark List Accent 5" w:semiHidden="0" w:uiPriority="70" w:unhideWhenUsed="0"/>
+    <w:lsdException w:name="Colorful Shading Accent 5" w:semiHidden="0" w:uiPriority="71" w:unhideWhenUsed="0"/>
+    <w:lsdException w:name="Colorful List Accent 5" w:semiHidden="0" w:uiPriority="72" w:unhideWhenUsed="0"/>
+    <w:lsdException w:name="Colorful Grid Accent 5" w:semiHidden="0" w:uiPriority="73" w:unhideWhenUsed="0"/>
+    <w:lsdException w:name="Light Shading Accent 6" w:semiHidden="0" w:uiPriority="60" w:unhideWhenUsed="0"/>
+    <w:lsdException w:name="Light List Accent 6" w:semiHidden="0" w:uiPriority="61" w:unhideWhenUsed="0"/>
+    <w:lsdException w:name="Light Grid Accent 6" w:semiHidden="0" w:uiPriority="62" w:unhideWhenUsed="0"/>
+    <w:lsdException w:name="Medium Shading 1 Accent 6" w:semiHidden="0" w:uiPriority="63" w:unhideWhenUsed="0"/>
+    <w:lsdException w:name="Medium Shading 2 Accent 6" w:semiHidden="0" w:uiPriority="64" w:unhideWhenUsed="0"/>
+    <w:lsdException w:name="Medium List 1 Accent 6" w:semiHidden="0" w:uiPriority="65" w:unhideWhenUsed="0"/>
+    <w:lsdException w:name="Medium List 2 Accent 6" w:semiHidden="0" w:uiPriority="66" w:unhideWhenUsed="0"/>
+    <w:lsdException w:name="Medium Grid 1 Accent 6" w:semiHidden="0" w:uiPriority="67" w:unhideWhenUsed="0"/>
+    <w:lsdException w:name="Medium Grid 2 Accent 6" w:semiHidden="0" w:uiPriority="68" w:unhideWhenUsed="0"/>
+    <w:lsdException w:name="Medium Grid 3 Accent 6" w:semiHidden="0" w:uiPriority="69" w:unhideWhenUsed="0"/>
+    <w:lsdException w:name="Dark List Accent 6" w:semiHidden="0" w:uiPriority="70" w:unhideWhenUsed="0"/>
+    <w:lsdException w:name="Colorful Shading Accent 6" w:semiHidden="0" w:uiPriority="71" w:unhideWhenUsed="0"/>
+    <w:lsdException w:name="Colorful List Accent 6" w:semiHidden="0" w:uiPriority="72" w:unhideWhenUsed="0"/>
+    <w:lsdException w:name="Colorful Grid Accent 6" w:semiHidden="0" w:uiPriority="73" w:unhideWhenUsed="0"/>
+    <w:lsdException w:name="Subtle Emphasis" w:semiHidden="0" w:uiPriority="19" w:unhideWhenUsed="0" w:qFormat="1"/>
+    <w:lsdException w:name="Intense Emphasis" w:semiHidden="0" w:uiPriority="21" w:unhideWhenUsed="0" w:qFormat="1"/>
+    <w:lsdException w:name="Subtle Reference" w:semiHidden="0" w:uiPriority="31" w:unhideWhenUsed="0" w:qFormat="1"/>
+    <w:lsdException w:name="Intense Reference" w:semiHidden="0" w:uiPriority="32" w:unhideWhenUsed="0" w:qFormat="1"/>
+    <w:lsdException w:name="Book Title" w:semiHidden="0" w:uiPriority="33" w:unhideWhenUsed="0" w:qFormat="1"/>
+    <w:lsdException w:name="Bibliography" w:uiPriority="37"/>
+    <w:lsdException w:name="TOC Heading" w:uiPriority="39" w:qFormat="1"/>
   </w:latentStyles>
   <w:style w:type="paragraph" w:default="1" w:styleId="Normal">
     <w:name w:val="Normal"/>
+    <w:rsid w:val="00E72C99"/>
   </w:style>
-  <w:style w:type="paragraph" w:styleId="Heading1">
+  <w:style w:type="paragraph" w:styleId="Ttulo1">
     <w:name w:val="heading 1"/>
     <w:basedOn w:val="Normal"/>
     <w:next w:val="Normal"/>
-    <w:link w:val="Heading1Char"/>
+    <w:link w:val="Ttulo1Car"/>
     <w:uiPriority w:val="9"/>
     <w:qFormat/>
+    <w:rsid w:val="00E72C99"/>
     <w:pPr>
       <w:keepNext/>
       <w:keepLines/>
@@ -5647,10 +5816,11 @@
       <w:szCs w:val="40"/>
     </w:rPr>
   </w:style>
-  <w:style w:type="paragraph" w:styleId="Heading2">
+  <w:style w:type="paragraph" w:styleId="Ttulo2">
     <w:name w:val="heading 2"/>
     <w:basedOn w:val="Normal"/>
     <w:next w:val="Normal"/>
+    <w:rsid w:val="00E72C99"/>
     <w:pPr>
       <w:keepNext/>
       <w:keepLines/>
@@ -5662,10 +5832,11 @@
       <w:szCs w:val="32"/>
     </w:rPr>
   </w:style>
-  <w:style w:type="paragraph" w:styleId="Heading3">
+  <w:style w:type="paragraph" w:styleId="Ttulo3">
     <w:name w:val="heading 3"/>
     <w:basedOn w:val="Normal"/>
     <w:next w:val="Normal"/>
+    <w:rsid w:val="00E72C99"/>
     <w:pPr>
       <w:keepNext/>
       <w:keepLines/>
@@ -5678,10 +5849,11 @@
       <w:szCs w:val="28"/>
     </w:rPr>
   </w:style>
-  <w:style w:type="paragraph" w:styleId="Heading4">
+  <w:style w:type="paragraph" w:styleId="Ttulo4">
     <w:name w:val="heading 4"/>
     <w:basedOn w:val="Normal"/>
     <w:next w:val="Normal"/>
+    <w:rsid w:val="00E72C99"/>
     <w:pPr>
       <w:keepNext/>
       <w:keepLines/>
@@ -5694,10 +5866,11 @@
       <w:szCs w:val="24"/>
     </w:rPr>
   </w:style>
-  <w:style w:type="paragraph" w:styleId="Heading5">
+  <w:style w:type="paragraph" w:styleId="Ttulo5">
     <w:name w:val="heading 5"/>
     <w:basedOn w:val="Normal"/>
     <w:next w:val="Normal"/>
+    <w:rsid w:val="00E72C99"/>
     <w:pPr>
       <w:keepNext/>
       <w:keepLines/>
@@ -5708,10 +5881,11 @@
       <w:color w:val="666666"/>
     </w:rPr>
   </w:style>
-  <w:style w:type="paragraph" w:styleId="Heading6">
+  <w:style w:type="paragraph" w:styleId="Ttulo6">
     <w:name w:val="heading 6"/>
     <w:basedOn w:val="Normal"/>
     <w:next w:val="Normal"/>
+    <w:rsid w:val="00E72C99"/>
     <w:pPr>
       <w:keepNext/>
       <w:keepLines/>
@@ -5723,11 +5897,11 @@
       <w:color w:val="666666"/>
     </w:rPr>
   </w:style>
-  <w:style w:type="paragraph" w:styleId="Heading7">
+  <w:style w:type="paragraph" w:styleId="Ttulo7">
     <w:name w:val="heading 7"/>
     <w:basedOn w:val="Normal"/>
     <w:next w:val="Normal"/>
-    <w:link w:val="Heading7Char"/>
+    <w:link w:val="Ttulo7Car"/>
     <w:uiPriority w:val="9"/>
     <w:unhideWhenUsed/>
     <w:qFormat/>
@@ -5745,11 +5919,11 @@
       <w:color w:val="1F3763" w:themeColor="accent1" w:themeShade="7F"/>
     </w:rPr>
   </w:style>
-  <w:style w:type="paragraph" w:styleId="Heading8">
+  <w:style w:type="paragraph" w:styleId="Ttulo8">
     <w:name w:val="heading 8"/>
     <w:basedOn w:val="Normal"/>
     <w:next w:val="Normal"/>
-    <w:link w:val="Heading8Char"/>
+    <w:link w:val="Ttulo8Car"/>
     <w:uiPriority w:val="9"/>
     <w:unhideWhenUsed/>
     <w:qFormat/>
@@ -5767,17 +5941,18 @@
       <w:szCs w:val="21"/>
     </w:rPr>
   </w:style>
-  <w:style w:type="character" w:default="1" w:styleId="DefaultParagraphFont">
+  <w:style w:type="character" w:default="1" w:styleId="Fuentedeprrafopredeter">
     <w:name w:val="Default Paragraph Font"/>
     <w:uiPriority w:val="1"/>
     <w:semiHidden/>
     <w:unhideWhenUsed/>
   </w:style>
-  <w:style w:type="table" w:default="1" w:styleId="TableNormal">
+  <w:style w:type="table" w:default="1" w:styleId="Tablanormal">
     <w:name w:val="Normal Table"/>
     <w:uiPriority w:val="99"/>
     <w:semiHidden/>
     <w:unhideWhenUsed/>
+    <w:qFormat/>
     <w:tblPr>
       <w:tblInd w:w="0" w:type="dxa"/>
       <w:tblCellMar>
@@ -5788,16 +5963,17 @@
       </w:tblCellMar>
     </w:tblPr>
   </w:style>
-  <w:style w:type="numbering" w:default="1" w:styleId="NoList">
+  <w:style w:type="numbering" w:default="1" w:styleId="Sinlista">
     <w:name w:val="No List"/>
     <w:uiPriority w:val="99"/>
     <w:semiHidden/>
     <w:unhideWhenUsed/>
   </w:style>
-  <w:style w:type="paragraph" w:styleId="Title">
+  <w:style w:type="paragraph" w:styleId="Ttulo">
     <w:name w:val="Title"/>
     <w:basedOn w:val="Normal"/>
     <w:next w:val="Normal"/>
+    <w:rsid w:val="00E72C99"/>
     <w:pPr>
       <w:keepNext/>
       <w:keepLines/>
@@ -5808,10 +5984,11 @@
       <w:szCs w:val="52"/>
     </w:rPr>
   </w:style>
-  <w:style w:type="paragraph" w:styleId="Subtitle">
+  <w:style w:type="paragraph" w:styleId="Subttulo">
     <w:name w:val="Subtitle"/>
     <w:basedOn w:val="Normal"/>
     <w:next w:val="Normal"/>
+    <w:rsid w:val="00E72C99"/>
     <w:pPr>
       <w:keepNext/>
       <w:keepLines/>
@@ -5824,190 +6001,242 @@
     </w:rPr>
   </w:style>
   <w:style w:type="table" w:customStyle="1" w:styleId="a">
-    <w:basedOn w:val="TableNormal"/>
+    <w:basedOn w:val="Tablanormal"/>
+    <w:rsid w:val="00E72C99"/>
     <w:pPr>
       <w:contextualSpacing/>
     </w:pPr>
     <w:tblPr>
       <w:tblStyleRowBandSize w:val="1"/>
       <w:tblStyleColBandSize w:val="1"/>
+      <w:tblInd w:w="0" w:type="dxa"/>
       <w:tblCellMar>
+        <w:top w:w="0" w:type="dxa"/>
         <w:left w:w="115" w:type="dxa"/>
+        <w:bottom w:w="0" w:type="dxa"/>
         <w:right w:w="115" w:type="dxa"/>
       </w:tblCellMar>
     </w:tblPr>
   </w:style>
   <w:style w:type="table" w:customStyle="1" w:styleId="a0">
-    <w:basedOn w:val="TableNormal"/>
+    <w:basedOn w:val="Tablanormal"/>
+    <w:rsid w:val="00E72C99"/>
     <w:pPr>
       <w:contextualSpacing/>
     </w:pPr>
     <w:tblPr>
       <w:tblStyleRowBandSize w:val="1"/>
       <w:tblStyleColBandSize w:val="1"/>
+      <w:tblInd w:w="0" w:type="dxa"/>
       <w:tblCellMar>
+        <w:top w:w="0" w:type="dxa"/>
         <w:left w:w="115" w:type="dxa"/>
+        <w:bottom w:w="0" w:type="dxa"/>
         <w:right w:w="115" w:type="dxa"/>
       </w:tblCellMar>
     </w:tblPr>
   </w:style>
   <w:style w:type="table" w:customStyle="1" w:styleId="a1">
-    <w:basedOn w:val="TableNormal"/>
+    <w:basedOn w:val="Tablanormal"/>
+    <w:rsid w:val="00E72C99"/>
     <w:pPr>
       <w:contextualSpacing/>
     </w:pPr>
     <w:tblPr>
       <w:tblStyleRowBandSize w:val="1"/>
       <w:tblStyleColBandSize w:val="1"/>
+      <w:tblInd w:w="0" w:type="dxa"/>
       <w:tblCellMar>
+        <w:top w:w="0" w:type="dxa"/>
         <w:left w:w="115" w:type="dxa"/>
+        <w:bottom w:w="0" w:type="dxa"/>
         <w:right w:w="115" w:type="dxa"/>
       </w:tblCellMar>
     </w:tblPr>
   </w:style>
   <w:style w:type="table" w:customStyle="1" w:styleId="a2">
-    <w:basedOn w:val="TableNormal"/>
+    <w:basedOn w:val="Tablanormal"/>
+    <w:rsid w:val="00E72C99"/>
     <w:pPr>
       <w:contextualSpacing/>
     </w:pPr>
     <w:tblPr>
       <w:tblStyleRowBandSize w:val="1"/>
       <w:tblStyleColBandSize w:val="1"/>
+      <w:tblInd w:w="0" w:type="dxa"/>
       <w:tblCellMar>
+        <w:top w:w="0" w:type="dxa"/>
         <w:left w:w="115" w:type="dxa"/>
+        <w:bottom w:w="0" w:type="dxa"/>
         <w:right w:w="115" w:type="dxa"/>
       </w:tblCellMar>
     </w:tblPr>
   </w:style>
   <w:style w:type="table" w:customStyle="1" w:styleId="a3">
-    <w:basedOn w:val="TableNormal"/>
+    <w:basedOn w:val="Tablanormal"/>
+    <w:rsid w:val="00E72C99"/>
     <w:pPr>
       <w:contextualSpacing/>
     </w:pPr>
     <w:tblPr>
       <w:tblStyleRowBandSize w:val="1"/>
       <w:tblStyleColBandSize w:val="1"/>
+      <w:tblInd w:w="0" w:type="dxa"/>
       <w:tblCellMar>
+        <w:top w:w="0" w:type="dxa"/>
         <w:left w:w="115" w:type="dxa"/>
+        <w:bottom w:w="0" w:type="dxa"/>
         <w:right w:w="115" w:type="dxa"/>
       </w:tblCellMar>
     </w:tblPr>
   </w:style>
   <w:style w:type="table" w:customStyle="1" w:styleId="a4">
-    <w:basedOn w:val="TableNormal"/>
+    <w:basedOn w:val="Tablanormal"/>
+    <w:rsid w:val="00E72C99"/>
     <w:pPr>
       <w:contextualSpacing/>
     </w:pPr>
     <w:tblPr>
       <w:tblStyleRowBandSize w:val="1"/>
       <w:tblStyleColBandSize w:val="1"/>
+      <w:tblInd w:w="0" w:type="dxa"/>
       <w:tblCellMar>
+        <w:top w:w="0" w:type="dxa"/>
         <w:left w:w="115" w:type="dxa"/>
+        <w:bottom w:w="0" w:type="dxa"/>
         <w:right w:w="115" w:type="dxa"/>
       </w:tblCellMar>
     </w:tblPr>
   </w:style>
   <w:style w:type="table" w:customStyle="1" w:styleId="a5">
-    <w:basedOn w:val="TableNormal"/>
+    <w:basedOn w:val="Tablanormal"/>
+    <w:rsid w:val="00E72C99"/>
     <w:pPr>
       <w:contextualSpacing/>
     </w:pPr>
     <w:tblPr>
       <w:tblStyleRowBandSize w:val="1"/>
       <w:tblStyleColBandSize w:val="1"/>
+      <w:tblInd w:w="0" w:type="dxa"/>
       <w:tblCellMar>
+        <w:top w:w="0" w:type="dxa"/>
         <w:left w:w="115" w:type="dxa"/>
+        <w:bottom w:w="0" w:type="dxa"/>
         <w:right w:w="115" w:type="dxa"/>
       </w:tblCellMar>
     </w:tblPr>
   </w:style>
   <w:style w:type="table" w:customStyle="1" w:styleId="a6">
-    <w:basedOn w:val="TableNormal"/>
+    <w:basedOn w:val="Tablanormal"/>
+    <w:rsid w:val="00E72C99"/>
     <w:pPr>
       <w:contextualSpacing/>
     </w:pPr>
     <w:tblPr>
       <w:tblStyleRowBandSize w:val="1"/>
       <w:tblStyleColBandSize w:val="1"/>
+      <w:tblInd w:w="0" w:type="dxa"/>
       <w:tblCellMar>
+        <w:top w:w="0" w:type="dxa"/>
         <w:left w:w="115" w:type="dxa"/>
+        <w:bottom w:w="0" w:type="dxa"/>
         <w:right w:w="115" w:type="dxa"/>
       </w:tblCellMar>
     </w:tblPr>
   </w:style>
   <w:style w:type="table" w:customStyle="1" w:styleId="a7">
-    <w:basedOn w:val="TableNormal"/>
+    <w:basedOn w:val="Tablanormal"/>
+    <w:rsid w:val="00E72C99"/>
     <w:pPr>
       <w:contextualSpacing/>
     </w:pPr>
     <w:tblPr>
       <w:tblStyleRowBandSize w:val="1"/>
       <w:tblStyleColBandSize w:val="1"/>
+      <w:tblInd w:w="0" w:type="dxa"/>
       <w:tblCellMar>
+        <w:top w:w="0" w:type="dxa"/>
         <w:left w:w="115" w:type="dxa"/>
+        <w:bottom w:w="0" w:type="dxa"/>
         <w:right w:w="115" w:type="dxa"/>
       </w:tblCellMar>
     </w:tblPr>
   </w:style>
   <w:style w:type="table" w:customStyle="1" w:styleId="a8">
-    <w:basedOn w:val="TableNormal"/>
+    <w:basedOn w:val="Tablanormal"/>
+    <w:rsid w:val="00E72C99"/>
     <w:pPr>
       <w:contextualSpacing/>
     </w:pPr>
     <w:tblPr>
       <w:tblStyleRowBandSize w:val="1"/>
       <w:tblStyleColBandSize w:val="1"/>
+      <w:tblInd w:w="0" w:type="dxa"/>
       <w:tblCellMar>
+        <w:top w:w="0" w:type="dxa"/>
         <w:left w:w="115" w:type="dxa"/>
+        <w:bottom w:w="0" w:type="dxa"/>
         <w:right w:w="115" w:type="dxa"/>
       </w:tblCellMar>
     </w:tblPr>
   </w:style>
   <w:style w:type="table" w:customStyle="1" w:styleId="a9">
-    <w:basedOn w:val="TableNormal"/>
+    <w:basedOn w:val="Tablanormal"/>
+    <w:rsid w:val="00E72C99"/>
     <w:pPr>
       <w:contextualSpacing/>
     </w:pPr>
     <w:tblPr>
       <w:tblStyleRowBandSize w:val="1"/>
       <w:tblStyleColBandSize w:val="1"/>
+      <w:tblInd w:w="0" w:type="dxa"/>
       <w:tblCellMar>
+        <w:top w:w="0" w:type="dxa"/>
         <w:left w:w="115" w:type="dxa"/>
+        <w:bottom w:w="0" w:type="dxa"/>
         <w:right w:w="115" w:type="dxa"/>
       </w:tblCellMar>
     </w:tblPr>
   </w:style>
   <w:style w:type="table" w:customStyle="1" w:styleId="aa">
-    <w:basedOn w:val="TableNormal"/>
+    <w:basedOn w:val="Tablanormal"/>
+    <w:rsid w:val="00E72C99"/>
     <w:pPr>
       <w:contextualSpacing/>
     </w:pPr>
     <w:tblPr>
       <w:tblStyleRowBandSize w:val="1"/>
       <w:tblStyleColBandSize w:val="1"/>
+      <w:tblInd w:w="0" w:type="dxa"/>
       <w:tblCellMar>
+        <w:top w:w="0" w:type="dxa"/>
         <w:left w:w="115" w:type="dxa"/>
+        <w:bottom w:w="0" w:type="dxa"/>
         <w:right w:w="115" w:type="dxa"/>
       </w:tblCellMar>
     </w:tblPr>
   </w:style>
   <w:style w:type="table" w:customStyle="1" w:styleId="ab">
-    <w:basedOn w:val="TableNormal"/>
+    <w:basedOn w:val="Tablanormal"/>
+    <w:rsid w:val="00E72C99"/>
     <w:pPr>
       <w:contextualSpacing/>
     </w:pPr>
     <w:tblPr>
       <w:tblStyleRowBandSize w:val="1"/>
       <w:tblStyleColBandSize w:val="1"/>
+      <w:tblInd w:w="0" w:type="dxa"/>
       <w:tblCellMar>
+        <w:top w:w="0" w:type="dxa"/>
         <w:left w:w="115" w:type="dxa"/>
+        <w:bottom w:w="0" w:type="dxa"/>
         <w:right w:w="115" w:type="dxa"/>
       </w:tblCellMar>
     </w:tblPr>
   </w:style>
-  <w:style w:type="paragraph" w:styleId="TOCHeading">
+  <w:style w:type="paragraph" w:styleId="TtulodeTDC">
     <w:name w:val="TOC Heading"/>
-    <w:basedOn w:val="Heading1"/>
+    <w:basedOn w:val="Ttulo1"/>
     <w:next w:val="Normal"/>
     <w:uiPriority w:val="39"/>
     <w:unhideWhenUsed/>
@@ -6032,7 +6261,7 @@
       <w:lang w:val="en-US" w:eastAsia="en-US"/>
     </w:rPr>
   </w:style>
-  <w:style w:type="paragraph" w:styleId="TOC1">
+  <w:style w:type="paragraph" w:styleId="TDC1">
     <w:name w:val="toc 1"/>
     <w:basedOn w:val="Normal"/>
     <w:next w:val="Normal"/>
@@ -6047,9 +6276,9 @@
       <w:spacing w:after="100"/>
     </w:pPr>
   </w:style>
-  <w:style w:type="character" w:styleId="Hyperlink">
+  <w:style w:type="character" w:styleId="Hipervnculo">
     <w:name w:val="Hyperlink"/>
-    <w:basedOn w:val="DefaultParagraphFont"/>
+    <w:basedOn w:val="Fuentedeprrafopredeter"/>
     <w:uiPriority w:val="99"/>
     <w:unhideWhenUsed/>
     <w:rsid w:val="002D5BC3"/>
@@ -6058,10 +6287,10 @@
       <w:u w:val="single"/>
     </w:rPr>
   </w:style>
-  <w:style w:type="character" w:customStyle="1" w:styleId="Heading7Char">
-    <w:name w:val="Heading 7 Char"/>
-    <w:basedOn w:val="DefaultParagraphFont"/>
-    <w:link w:val="Heading7"/>
+  <w:style w:type="character" w:customStyle="1" w:styleId="Ttulo7Car">
+    <w:name w:val="Título 7 Car"/>
+    <w:basedOn w:val="Fuentedeprrafopredeter"/>
+    <w:link w:val="Ttulo7"/>
     <w:uiPriority w:val="9"/>
     <w:rsid w:val="002D5BC3"/>
     <w:rPr>
@@ -6071,10 +6300,10 @@
       <w:color w:val="1F3763" w:themeColor="accent1" w:themeShade="7F"/>
     </w:rPr>
   </w:style>
-  <w:style w:type="character" w:customStyle="1" w:styleId="Heading8Char">
-    <w:name w:val="Heading 8 Char"/>
-    <w:basedOn w:val="DefaultParagraphFont"/>
-    <w:link w:val="Heading8"/>
+  <w:style w:type="character" w:customStyle="1" w:styleId="Ttulo8Car">
+    <w:name w:val="Título 8 Car"/>
+    <w:basedOn w:val="Fuentedeprrafopredeter"/>
+    <w:link w:val="Ttulo8"/>
     <w:uiPriority w:val="9"/>
     <w:rsid w:val="002D5BC3"/>
     <w:rPr>
@@ -6084,10 +6313,10 @@
       <w:szCs w:val="21"/>
     </w:rPr>
   </w:style>
-  <w:style w:type="character" w:customStyle="1" w:styleId="Heading1Char">
-    <w:name w:val="Heading 1 Char"/>
-    <w:basedOn w:val="DefaultParagraphFont"/>
-    <w:link w:val="Heading1"/>
+  <w:style w:type="character" w:customStyle="1" w:styleId="Ttulo1Car">
+    <w:name w:val="Título 1 Car"/>
+    <w:basedOn w:val="Fuentedeprrafopredeter"/>
+    <w:link w:val="Ttulo1"/>
     <w:uiPriority w:val="9"/>
     <w:rsid w:val="002D5BC3"/>
     <w:rPr>
@@ -6095,9 +6324,9 @@
       <w:szCs w:val="40"/>
     </w:rPr>
   </w:style>
-  <w:style w:type="table" w:styleId="TableGrid">
+  <w:style w:type="table" w:styleId="Tablaconcuadrcula">
     <w:name w:val="Table Grid"/>
-    <w:basedOn w:val="TableNormal"/>
+    <w:basedOn w:val="Tablanormal"/>
     <w:uiPriority w:val="39"/>
     <w:rsid w:val="002D5BC3"/>
     <w:pPr>
@@ -6108,6 +6337,7 @@
       <w:lang w:val="es-ES"/>
     </w:rPr>
     <w:tblPr>
+      <w:tblInd w:w="0" w:type="dxa"/>
       <w:tblBorders>
         <w:top w:val="single" w:sz="4" w:space="0" w:color="auto"/>
         <w:left w:val="single" w:sz="4" w:space="0" w:color="auto"/>
@@ -6116,9 +6346,15 @@
         <w:insideH w:val="single" w:sz="4" w:space="0" w:color="auto"/>
         <w:insideV w:val="single" w:sz="4" w:space="0" w:color="auto"/>
       </w:tblBorders>
+      <w:tblCellMar>
+        <w:top w:w="0" w:type="dxa"/>
+        <w:left w:w="108" w:type="dxa"/>
+        <w:bottom w:w="0" w:type="dxa"/>
+        <w:right w:w="108" w:type="dxa"/>
+      </w:tblCellMar>
     </w:tblPr>
   </w:style>
-  <w:style w:type="paragraph" w:styleId="Caption">
+  <w:style w:type="paragraph" w:styleId="Epgrafe">
     <w:name w:val="caption"/>
     <w:basedOn w:val="Normal"/>
     <w:next w:val="Normal"/>
@@ -6137,7 +6373,7 @@
       <w:szCs w:val="18"/>
     </w:rPr>
   </w:style>
-  <w:style w:type="paragraph" w:styleId="TableofFigures">
+  <w:style w:type="paragraph" w:styleId="Tabladeilustraciones">
     <w:name w:val="table of figures"/>
     <w:basedOn w:val="Normal"/>
     <w:next w:val="Normal"/>
@@ -6145,10 +6381,10 @@
     <w:unhideWhenUsed/>
     <w:rsid w:val="002024B7"/>
   </w:style>
-  <w:style w:type="paragraph" w:styleId="BodyText">
+  <w:style w:type="paragraph" w:styleId="Textoindependiente">
     <w:name w:val="Body Text"/>
     <w:basedOn w:val="Normal"/>
-    <w:link w:val="BodyTextChar"/>
+    <w:link w:val="TextoindependienteCar"/>
     <w:rsid w:val="002E2D9C"/>
     <w:pPr>
       <w:pBdr>
@@ -6171,10 +6407,10 @@
       <w:lang w:val="es-CL" w:eastAsia="zh-CN"/>
     </w:rPr>
   </w:style>
-  <w:style w:type="character" w:customStyle="1" w:styleId="BodyTextChar">
-    <w:name w:val="Body Text Char"/>
-    <w:basedOn w:val="DefaultParagraphFont"/>
-    <w:link w:val="BodyText"/>
+  <w:style w:type="character" w:customStyle="1" w:styleId="TextoindependienteCar">
+    <w:name w:val="Texto independiente Car"/>
+    <w:basedOn w:val="Fuentedeprrafopredeter"/>
+    <w:link w:val="Textoindependiente"/>
     <w:rsid w:val="002E2D9C"/>
     <w:rPr>
       <w:rFonts w:eastAsia="Times New Roman"/>
@@ -6184,7 +6420,7 @@
       <w:lang w:val="es-CL" w:eastAsia="zh-CN"/>
     </w:rPr>
   </w:style>
-  <w:style w:type="paragraph" w:styleId="ListParagraph">
+  <w:style w:type="paragraph" w:styleId="Prrafodelista">
     <w:name w:val="List Paragraph"/>
     <w:basedOn w:val="Normal"/>
     <w:uiPriority w:val="34"/>
@@ -6195,7 +6431,7 @@
       <w:contextualSpacing/>
     </w:pPr>
   </w:style>
-  <w:style w:type="paragraph" w:styleId="NoSpacing">
+  <w:style w:type="paragraph" w:styleId="Sinespaciado">
     <w:name w:val="No Spacing"/>
     <w:uiPriority w:val="1"/>
     <w:qFormat/>
@@ -6204,9 +6440,9 @@
       <w:spacing w:line="240" w:lineRule="auto"/>
     </w:pPr>
   </w:style>
-  <w:style w:type="character" w:styleId="UnresolvedMention">
+  <w:style w:type="character" w:customStyle="1" w:styleId="UnresolvedMention">
     <w:name w:val="Unresolved Mention"/>
-    <w:basedOn w:val="DefaultParagraphFont"/>
+    <w:basedOn w:val="Fuentedeprrafopredeter"/>
     <w:uiPriority w:val="99"/>
     <w:semiHidden/>
     <w:unhideWhenUsed/>
@@ -6218,13 +6454,43 @@
   </w:style>
   <w:style w:type="character" w:customStyle="1" w:styleId="EnlacedeInternet">
     <w:name w:val="Enlace de Internet"/>
-    <w:basedOn w:val="DefaultParagraphFont"/>
+    <w:basedOn w:val="Fuentedeprrafopredeter"/>
     <w:uiPriority w:val="99"/>
     <w:unhideWhenUsed/>
     <w:rsid w:val="00366EC6"/>
     <w:rPr>
       <w:color w:val="0563C1" w:themeColor="hyperlink"/>
       <w:u w:val="single"/>
+    </w:rPr>
+  </w:style>
+  <w:style w:type="paragraph" w:styleId="Textodeglobo">
+    <w:name w:val="Balloon Text"/>
+    <w:basedOn w:val="Normal"/>
+    <w:link w:val="TextodegloboCar"/>
+    <w:uiPriority w:val="99"/>
+    <w:semiHidden/>
+    <w:unhideWhenUsed/>
+    <w:rsid w:val="00C74706"/>
+    <w:pPr>
+      <w:spacing w:line="240" w:lineRule="auto"/>
+    </w:pPr>
+    <w:rPr>
+      <w:rFonts w:ascii="Tahoma" w:hAnsi="Tahoma" w:cs="Tahoma"/>
+      <w:sz w:val="16"/>
+      <w:szCs w:val="16"/>
+    </w:rPr>
+  </w:style>
+  <w:style w:type="character" w:customStyle="1" w:styleId="TextodegloboCar">
+    <w:name w:val="Texto de globo Car"/>
+    <w:basedOn w:val="Fuentedeprrafopredeter"/>
+    <w:link w:val="Textodeglobo"/>
+    <w:uiPriority w:val="99"/>
+    <w:semiHidden/>
+    <w:rsid w:val="00C74706"/>
+    <w:rPr>
+      <w:rFonts w:ascii="Tahoma" w:hAnsi="Tahoma" w:cs="Tahoma"/>
+      <w:sz w:val="16"/>
+      <w:szCs w:val="16"/>
     </w:rPr>
   </w:style>
 </w:styles>
@@ -6273,7 +6539,7 @@
     </a:clrScheme>
     <a:fontScheme name="Office">
       <a:majorFont>
-        <a:latin typeface="Calibri Light" panose="020F0302020204030204"/>
+        <a:latin typeface="Calibri Light"/>
         <a:ea typeface=""/>
         <a:cs typeface=""/>
         <a:font script="Jpan" typeface="游ゴシック Light"/>
@@ -6325,7 +6591,7 @@
         <a:font script="Tfng" typeface="Ebrima"/>
       </a:majorFont>
       <a:minorFont>
-        <a:latin typeface="Calibri" panose="020F0502020204030204"/>
+        <a:latin typeface="Calibri"/>
         <a:ea typeface=""/>
         <a:cs typeface=""/>
         <a:font script="Jpan" typeface="游明朝"/>
@@ -6519,7 +6785,7 @@
   <a:extraClrSchemeLst/>
   <a:extLst>
     <a:ext uri="{05A4C25C-085E-4340-85A3-A5531E510DB2}">
-      <thm15:themeFamily xmlns:thm15="http://schemas.microsoft.com/office/thememl/2012/main" name="Office Theme" id="{62F939B6-93AF-4DB8-9C6B-D6C7DFDC589F}" vid="{4A3C46E8-61CC-4603-A589-7422A47A8E4A}"/>
+      <thm15:themeFamily xmlns:thm15="http://schemas.microsoft.com/office/thememl/2012/main" xmlns="" name="Office Theme" id="{62F939B6-93AF-4DB8-9C6B-D6C7DFDC589F}" vid="{4A3C46E8-61CC-4603-A589-7422A47A8E4A}"/>
     </a:ext>
   </a:extLst>
 </a:theme>
@@ -6530,7 +6796,7 @@
 </file>
 
 <file path=customXml/itemProps1.xml><?xml version="1.0" encoding="utf-8"?>
-<ds:datastoreItem xmlns:ds="http://schemas.openxmlformats.org/officeDocument/2006/customXml" ds:itemID="{DC793586-4CF0-4DE9-B554-4AE49BFC069F}">
+<ds:datastoreItem xmlns:ds="http://schemas.openxmlformats.org/officeDocument/2006/customXml" ds:itemID="{B007EDE0-651D-46DE-B199-51C8429E1948}">
   <ds:schemaRefs>
     <ds:schemaRef ds:uri="http://schemas.openxmlformats.org/officeDocument/2006/bibliography"/>
   </ds:schemaRefs>

</xml_diff>